<commit_message>
Different font families and styles added
</commit_message>
<xml_diff>
--- a/Accessibility Capture the Flag Error Key.docx
+++ b/Accessibility Capture the Flag Error Key.docx
@@ -61,7 +61,7 @@
         <w:rPr>
           <w:rFonts w:ascii="Calibri" w:eastAsia="Times New Roman" w:hAnsi="Calibri" w:cs="Calibri"/>
         </w:rPr>
-        <w:t>Italicized</w:t>
+        <w:t>Font-style</w:t>
       </w:r>
     </w:p>
     <w:p>
@@ -80,8 +80,10 @@
         <w:rPr>
           <w:rFonts w:ascii="Calibri" w:eastAsia="Times New Roman" w:hAnsi="Calibri" w:cs="Calibri"/>
         </w:rPr>
-        <w:t>Serif</w:t>
-      </w:r>
+        <w:t>Font-family</w:t>
+      </w:r>
+      <w:bookmarkStart w:id="0" w:name="_GoBack"/>
+      <w:bookmarkEnd w:id="0"/>
     </w:p>
     <w:p>
       <w:pPr>
@@ -196,19 +198,11 @@
           <w:rFonts w:ascii="Calibri" w:eastAsia="Times New Roman" w:hAnsi="Calibri" w:cs="Calibri"/>
         </w:rPr>
       </w:pPr>
-      <w:proofErr w:type="spellStart"/>
-      <w:r>
-        <w:rPr>
-          <w:rFonts w:ascii="Calibri" w:eastAsia="Times New Roman" w:hAnsi="Calibri" w:cs="Calibri"/>
-        </w:rPr>
-        <w:t>Navbar</w:t>
-      </w:r>
-      <w:proofErr w:type="spellEnd"/>
-      <w:r>
-        <w:rPr>
-          <w:rFonts w:ascii="Calibri" w:eastAsia="Times New Roman" w:hAnsi="Calibri" w:cs="Calibri"/>
-        </w:rPr>
-        <w:t xml:space="preserve"> in a different place on every page</w:t>
+      <w:r>
+        <w:rPr>
+          <w:rFonts w:ascii="Calibri" w:eastAsia="Times New Roman" w:hAnsi="Calibri" w:cs="Calibri"/>
+        </w:rPr>
+        <w:t>Navbar in a different place on every page</w:t>
       </w:r>
     </w:p>
     <w:p>
@@ -284,21 +278,7 @@
         <w:rPr>
           <w:rFonts w:ascii="Calibri" w:eastAsia="Times New Roman" w:hAnsi="Calibri" w:cs="Calibri"/>
         </w:rPr>
-        <w:t xml:space="preserve">Answer key link in </w:t>
-      </w:r>
-      <w:proofErr w:type="spellStart"/>
-      <w:r>
-        <w:rPr>
-          <w:rFonts w:ascii="Calibri" w:eastAsia="Times New Roman" w:hAnsi="Calibri" w:cs="Calibri"/>
-        </w:rPr>
-        <w:t>navbar</w:t>
-      </w:r>
-      <w:proofErr w:type="spellEnd"/>
-      <w:r>
-        <w:rPr>
-          <w:rFonts w:ascii="Calibri" w:eastAsia="Times New Roman" w:hAnsi="Calibri" w:cs="Calibri"/>
-        </w:rPr>
-        <w:t xml:space="preserve"> leads nowhere</w:t>
+        <w:t>Answer key link in navbar leads nowhere</w:t>
       </w:r>
     </w:p>
     <w:p>
@@ -481,84 +461,40 @@
         <w:rPr>
           <w:rFonts w:ascii="Calibri" w:eastAsia="Times New Roman" w:hAnsi="Calibri" w:cs="Calibri"/>
         </w:rPr>
-        <w:t xml:space="preserve">ecoration </w:t>
-      </w:r>
-      <w:proofErr w:type="spellStart"/>
-      <w:r>
-        <w:rPr>
-          <w:rFonts w:ascii="Calibri" w:eastAsia="Times New Roman" w:hAnsi="Calibri" w:cs="Calibri"/>
-        </w:rPr>
-        <w:t>img</w:t>
-      </w:r>
-      <w:proofErr w:type="spellEnd"/>
-      <w:r>
-        <w:rPr>
-          <w:rFonts w:ascii="Calibri" w:eastAsia="Times New Roman" w:hAnsi="Calibri" w:cs="Calibri"/>
-        </w:rPr>
-        <w:t xml:space="preserve"> have alt text</w:t>
-      </w:r>
-    </w:p>
-    <w:p>
-      <w:pPr>
-        <w:numPr>
-          <w:ilvl w:val="0"/>
-          <w:numId w:val="1"/>
-        </w:numPr>
-        <w:spacing w:after="0" w:line="240" w:lineRule="auto"/>
-        <w:textAlignment w:val="center"/>
-      </w:pPr>
-      <w:proofErr w:type="spellStart"/>
-      <w:r>
-        <w:rPr>
-          <w:rFonts w:ascii="Calibri" w:eastAsia="Times New Roman" w:hAnsi="Calibri" w:cs="Calibri"/>
-        </w:rPr>
-        <w:t>Img</w:t>
-      </w:r>
-      <w:proofErr w:type="spellEnd"/>
-      <w:r>
-        <w:rPr>
-          <w:rFonts w:ascii="Calibri" w:eastAsia="Times New Roman" w:hAnsi="Calibri" w:cs="Calibri"/>
-        </w:rPr>
-        <w:t xml:space="preserve"> with alt text that describes something unrelated</w:t>
-      </w:r>
-    </w:p>
-    <w:p>
-      <w:pPr>
-        <w:numPr>
-          <w:ilvl w:val="0"/>
-          <w:numId w:val="1"/>
-        </w:numPr>
-        <w:spacing w:after="0" w:line="240" w:lineRule="auto"/>
-        <w:textAlignment w:val="center"/>
-      </w:pPr>
-      <w:r>
-        <w:rPr>
-          <w:rFonts w:ascii="Calibri" w:eastAsia="Times New Roman" w:hAnsi="Calibri" w:cs="Calibri"/>
-        </w:rPr>
-        <w:t xml:space="preserve">Doc </w:t>
-      </w:r>
-      <w:proofErr w:type="spellStart"/>
-      <w:r>
-        <w:rPr>
-          <w:rFonts w:ascii="Calibri" w:eastAsia="Times New Roman" w:hAnsi="Calibri" w:cs="Calibri"/>
-        </w:rPr>
-        <w:t>lang</w:t>
-      </w:r>
-      <w:proofErr w:type="spellEnd"/>
-      <w:r>
-        <w:rPr>
-          <w:rFonts w:ascii="Calibri" w:eastAsia="Times New Roman" w:hAnsi="Calibri" w:cs="Calibri"/>
-        </w:rPr>
-        <w:t xml:space="preserve"> is </w:t>
-      </w:r>
-      <w:proofErr w:type="spellStart"/>
-      <w:r>
-        <w:rPr>
-          <w:rFonts w:ascii="Calibri" w:eastAsia="Times New Roman" w:hAnsi="Calibri" w:cs="Calibri"/>
-        </w:rPr>
-        <w:t>french</w:t>
-      </w:r>
-      <w:proofErr w:type="spellEnd"/>
+        <w:t>ecoration img have alt text</w:t>
+      </w:r>
+    </w:p>
+    <w:p>
+      <w:pPr>
+        <w:numPr>
+          <w:ilvl w:val="0"/>
+          <w:numId w:val="1"/>
+        </w:numPr>
+        <w:spacing w:after="0" w:line="240" w:lineRule="auto"/>
+        <w:textAlignment w:val="center"/>
+      </w:pPr>
+      <w:r>
+        <w:rPr>
+          <w:rFonts w:ascii="Calibri" w:eastAsia="Times New Roman" w:hAnsi="Calibri" w:cs="Calibri"/>
+        </w:rPr>
+        <w:t>Img with alt text that describes something unrelated</w:t>
+      </w:r>
+    </w:p>
+    <w:p>
+      <w:pPr>
+        <w:numPr>
+          <w:ilvl w:val="0"/>
+          <w:numId w:val="1"/>
+        </w:numPr>
+        <w:spacing w:after="0" w:line="240" w:lineRule="auto"/>
+        <w:textAlignment w:val="center"/>
+      </w:pPr>
+      <w:r>
+        <w:rPr>
+          <w:rFonts w:ascii="Calibri" w:eastAsia="Times New Roman" w:hAnsi="Calibri" w:cs="Calibri"/>
+        </w:rPr>
+        <w:t>Doc lang is french</w:t>
+      </w:r>
     </w:p>
     <w:p>
       <w:pPr>
@@ -625,15 +561,7 @@
         <w:textAlignment w:val="center"/>
       </w:pPr>
       <w:r>
-        <w:t xml:space="preserve">Doc </w:t>
-      </w:r>
-      <w:proofErr w:type="spellStart"/>
-      <w:r>
-        <w:t>lang</w:t>
-      </w:r>
-      <w:proofErr w:type="spellEnd"/>
-      <w:r>
-        <w:t xml:space="preserve"> is Spanish</w:t>
+        <w:t>Doc lang is Spanish</w:t>
       </w:r>
     </w:p>
     <w:p>
@@ -727,35 +655,38 @@
         <w:rPr>
           <w:rFonts w:ascii="Calibri" w:eastAsia="Times New Roman" w:hAnsi="Calibri" w:cs="Calibri"/>
         </w:rPr>
-        <w:t xml:space="preserve">Doc </w:t>
-      </w:r>
-      <w:proofErr w:type="spellStart"/>
-      <w:r>
-        <w:rPr>
-          <w:rFonts w:ascii="Calibri" w:eastAsia="Times New Roman" w:hAnsi="Calibri" w:cs="Calibri"/>
-        </w:rPr>
-        <w:t>lang</w:t>
-      </w:r>
-      <w:proofErr w:type="spellEnd"/>
-      <w:r>
-        <w:rPr>
-          <w:rFonts w:ascii="Calibri" w:eastAsia="Times New Roman" w:hAnsi="Calibri" w:cs="Calibri"/>
-        </w:rPr>
-        <w:t xml:space="preserve"> is </w:t>
-      </w:r>
-      <w:proofErr w:type="spellStart"/>
-      <w:r>
-        <w:rPr>
-          <w:rFonts w:ascii="Calibri" w:eastAsia="Times New Roman" w:hAnsi="Calibri" w:cs="Calibri"/>
-        </w:rPr>
-        <w:t>hindi</w:t>
-      </w:r>
-      <w:proofErr w:type="spellEnd"/>
-    </w:p>
-    <w:p>
-      <w:pPr>
-        <w:numPr>
-          <w:ilvl w:val="0"/>
+        <w:t>Doc lang is hindi</w:t>
+      </w:r>
+    </w:p>
+    <w:p>
+      <w:pPr>
+        <w:numPr>
+          <w:ilvl w:val="0"/>
+          <w:numId w:val="1"/>
+        </w:numPr>
+        <w:spacing w:after="0" w:line="240" w:lineRule="auto"/>
+        <w:textAlignment w:val="center"/>
+        <w:rPr>
+          <w:rFonts w:ascii="Calibri" w:eastAsia="Times New Roman" w:hAnsi="Calibri" w:cs="Calibri"/>
+        </w:rPr>
+      </w:pPr>
+      <w:r>
+        <w:rPr>
+          <w:rFonts w:ascii="Calibri" w:eastAsia="Times New Roman" w:hAnsi="Calibri" w:cs="Calibri"/>
+        </w:rPr>
+        <w:t>Accessible name does not match the displayed text/la</w:t>
+      </w:r>
+      <w:r>
+        <w:rPr>
+          <w:rFonts w:ascii="Calibri" w:eastAsia="Times New Roman" w:hAnsi="Calibri" w:cs="Calibri"/>
+        </w:rPr>
+        <w:t>bel for an interactive element.</w:t>
+      </w:r>
+    </w:p>
+    <w:p>
+      <w:pPr>
+        <w:numPr>
+          <w:ilvl w:val="1"/>
           <w:numId w:val="1"/>
         </w:numPr>
         <w:spacing w:after="0" w:line="240" w:lineRule="auto"/>
@@ -769,13 +700,50 @@
           <w:rFonts w:ascii="Calibri" w:eastAsia="Times New Roman" w:hAnsi="Calibri" w:cs="Calibri"/>
         </w:rPr>
         <w:lastRenderedPageBreak/>
-        <w:t>Accessible name does not match the displayed text/la</w:t>
-      </w:r>
-      <w:r>
-        <w:rPr>
-          <w:rFonts w:ascii="Calibri" w:eastAsia="Times New Roman" w:hAnsi="Calibri" w:cs="Calibri"/>
-        </w:rPr>
-        <w:t>bel for an interactive element.</w:t>
+        <w:t xml:space="preserve">&lt;button aria-label="Click to </w:t>
+      </w:r>
+      <w:r>
+        <w:rPr>
+          <w:rFonts w:ascii="Calibri" w:eastAsia="Times New Roman" w:hAnsi="Calibri" w:cs="Calibri"/>
+        </w:rPr>
+        <w:t>Progress</w:t>
+      </w:r>
+      <w:r>
+        <w:rPr>
+          <w:rFonts w:ascii="Calibri" w:eastAsia="Times New Roman" w:hAnsi="Calibri" w:cs="Calibri"/>
+        </w:rPr>
+        <w:t>"&gt;</w:t>
+      </w:r>
+      <w:r>
+        <w:rPr>
+          <w:rFonts w:ascii="Calibri" w:eastAsia="Times New Roman" w:hAnsi="Calibri" w:cs="Calibri"/>
+        </w:rPr>
+        <w:t>Press for sparkles</w:t>
+      </w:r>
+      <w:r>
+        <w:rPr>
+          <w:rFonts w:ascii="Calibri" w:eastAsia="Times New Roman" w:hAnsi="Calibri" w:cs="Calibri"/>
+        </w:rPr>
+        <w:t>&lt;/button&gt;</w:t>
+      </w:r>
+    </w:p>
+    <w:p>
+      <w:pPr>
+        <w:numPr>
+          <w:ilvl w:val="0"/>
+          <w:numId w:val="1"/>
+        </w:numPr>
+        <w:spacing w:after="0" w:line="240" w:lineRule="auto"/>
+        <w:textAlignment w:val="center"/>
+        <w:rPr>
+          <w:rFonts w:ascii="Calibri" w:eastAsia="Times New Roman" w:hAnsi="Calibri" w:cs="Calibri"/>
+        </w:rPr>
+      </w:pPr>
+      <w:r>
+        <w:rPr>
+          <w:rFonts w:ascii="Calibri" w:eastAsia="Times New Roman" w:hAnsi="Calibri" w:cs="Calibri"/>
+        </w:rPr>
+        <w:t>Bad HTML form</w:t>
       </w:r>
     </w:p>
     <w:p>
@@ -794,50 +762,7 @@
         <w:rPr>
           <w:rFonts w:ascii="Calibri" w:eastAsia="Times New Roman" w:hAnsi="Calibri" w:cs="Calibri"/>
         </w:rPr>
-        <w:t xml:space="preserve">&lt;button aria-label="Click to </w:t>
-      </w:r>
-      <w:r>
-        <w:rPr>
-          <w:rFonts w:ascii="Calibri" w:eastAsia="Times New Roman" w:hAnsi="Calibri" w:cs="Calibri"/>
-        </w:rPr>
-        <w:t>Progress</w:t>
-      </w:r>
-      <w:r>
-        <w:rPr>
-          <w:rFonts w:ascii="Calibri" w:eastAsia="Times New Roman" w:hAnsi="Calibri" w:cs="Calibri"/>
-        </w:rPr>
-        <w:t>"&gt;</w:t>
-      </w:r>
-      <w:r>
-        <w:rPr>
-          <w:rFonts w:ascii="Calibri" w:eastAsia="Times New Roman" w:hAnsi="Calibri" w:cs="Calibri"/>
-        </w:rPr>
-        <w:t>Press for sparkles</w:t>
-      </w:r>
-      <w:r>
-        <w:rPr>
-          <w:rFonts w:ascii="Calibri" w:eastAsia="Times New Roman" w:hAnsi="Calibri" w:cs="Calibri"/>
-        </w:rPr>
-        <w:t>&lt;/button&gt;</w:t>
-      </w:r>
-    </w:p>
-    <w:p>
-      <w:pPr>
-        <w:numPr>
-          <w:ilvl w:val="0"/>
-          <w:numId w:val="1"/>
-        </w:numPr>
-        <w:spacing w:after="0" w:line="240" w:lineRule="auto"/>
-        <w:textAlignment w:val="center"/>
-        <w:rPr>
-          <w:rFonts w:ascii="Calibri" w:eastAsia="Times New Roman" w:hAnsi="Calibri" w:cs="Calibri"/>
-        </w:rPr>
-      </w:pPr>
-      <w:r>
-        <w:rPr>
-          <w:rFonts w:ascii="Calibri" w:eastAsia="Times New Roman" w:hAnsi="Calibri" w:cs="Calibri"/>
-        </w:rPr>
-        <w:t>Bad HTML form</w:t>
+        <w:t>Radio buttons cannot be un-pressed</w:t>
       </w:r>
     </w:p>
     <w:p>
@@ -856,26 +781,22 @@
         <w:rPr>
           <w:rFonts w:ascii="Calibri" w:eastAsia="Times New Roman" w:hAnsi="Calibri" w:cs="Calibri"/>
         </w:rPr>
-        <w:t>Radio buttons cannot be un-pressed</w:t>
-      </w:r>
-    </w:p>
-    <w:p>
-      <w:pPr>
+        <w:t>Both radio buttons can be pressed at the same time</w:t>
+      </w:r>
+    </w:p>
+    <w:p>
+      <w:pPr>
+        <w:pStyle w:val="ListParagraph"/>
         <w:numPr>
           <w:ilvl w:val="1"/>
           <w:numId w:val="1"/>
         </w:numPr>
-        <w:spacing w:after="0" w:line="240" w:lineRule="auto"/>
-        <w:textAlignment w:val="center"/>
-        <w:rPr>
-          <w:rFonts w:ascii="Calibri" w:eastAsia="Times New Roman" w:hAnsi="Calibri" w:cs="Calibri"/>
-        </w:rPr>
-      </w:pPr>
-      <w:r>
-        <w:rPr>
-          <w:rFonts w:ascii="Calibri" w:eastAsia="Times New Roman" w:hAnsi="Calibri" w:cs="Calibri"/>
-        </w:rPr>
-        <w:t>Both radio buttons can be pressed at the same time</w:t>
+      </w:pPr>
+      <w:r>
+        <w:t>Radio buttons have</w:t>
+      </w:r>
+      <w:r>
+        <w:t xml:space="preserve"> no label</w:t>
       </w:r>
     </w:p>
     <w:p>
@@ -887,28 +808,8 @@
         </w:numPr>
       </w:pPr>
       <w:r>
-        <w:t>Radio buttons have</w:t>
-      </w:r>
-      <w:r>
-        <w:t xml:space="preserve"> no label</w:t>
-      </w:r>
-    </w:p>
-    <w:p>
-      <w:pPr>
-        <w:pStyle w:val="ListParagraph"/>
-        <w:numPr>
-          <w:ilvl w:val="1"/>
-          <w:numId w:val="1"/>
-        </w:numPr>
-      </w:pPr>
-      <w:r>
-        <w:t xml:space="preserve">Radio buttons not in a </w:t>
-      </w:r>
-      <w:proofErr w:type="spellStart"/>
-      <w:r>
-        <w:t>fieldset</w:t>
-      </w:r>
-      <w:proofErr w:type="spellEnd"/>
+        <w:t>Radio buttons not in a fieldset</w:t>
+      </w:r>
     </w:p>
     <w:p>
       <w:pPr>
@@ -1129,13 +1030,8 @@
         </w:numPr>
       </w:pPr>
       <w:r>
-        <w:t xml:space="preserve">No </w:t>
-      </w:r>
-      <w:proofErr w:type="spellStart"/>
-      <w:r>
-        <w:t>navbar</w:t>
-      </w:r>
-      <w:proofErr w:type="spellEnd"/>
+        <w:t>No navbar</w:t>
+      </w:r>
     </w:p>
     <w:p>
       <w:pPr>
@@ -1230,15 +1126,7 @@
         </w:numPr>
       </w:pPr>
       <w:r>
-        <w:t xml:space="preserve">Random </w:t>
-      </w:r>
-      <w:proofErr w:type="spellStart"/>
-      <w:r>
-        <w:t>tabindex</w:t>
-      </w:r>
-      <w:proofErr w:type="spellEnd"/>
-      <w:r>
-        <w:t xml:space="preserve"> values</w:t>
+        <w:t>Random tabindex values</w:t>
       </w:r>
     </w:p>
     <w:p/>
@@ -1266,15 +1154,7 @@
         </w:numPr>
       </w:pPr>
       <w:r>
-        <w:t xml:space="preserve">Random </w:t>
-      </w:r>
-      <w:proofErr w:type="spellStart"/>
-      <w:r>
-        <w:t>tabindex</w:t>
-      </w:r>
-      <w:proofErr w:type="spellEnd"/>
-      <w:r>
-        <w:t xml:space="preserve"> values</w:t>
+        <w:t>Random tabindex values</w:t>
       </w:r>
     </w:p>
     <w:p>
@@ -1322,15 +1202,7 @@
         </w:numPr>
       </w:pPr>
       <w:r>
-        <w:t xml:space="preserve">Doc </w:t>
-      </w:r>
-      <w:proofErr w:type="spellStart"/>
-      <w:r>
-        <w:t>lang</w:t>
-      </w:r>
-      <w:proofErr w:type="spellEnd"/>
-      <w:r>
-        <w:t xml:space="preserve"> is </w:t>
+        <w:t xml:space="preserve">Doc lang is </w:t>
       </w:r>
       <w:r>
         <w:t>Spanish</w:t>
@@ -1359,8 +1231,6 @@
       <w:r>
         <w:t>Text fields have prepopulated values</w:t>
       </w:r>
-      <w:bookmarkStart w:id="0" w:name="_GoBack"/>
-      <w:bookmarkEnd w:id="0"/>
     </w:p>
     <w:sectPr>
       <w:pgSz w:w="12240" w:h="15840"/>

</xml_diff>

<commit_message>
Added misnamed input elements
</commit_message>
<xml_diff>
--- a/Accessibility Capture the Flag Error Key.docx
+++ b/Accessibility Capture the Flag Error Key.docx
@@ -82,733 +82,736 @@
         </w:rPr>
         <w:t>Font-family</w:t>
       </w:r>
+    </w:p>
+    <w:p>
+      <w:pPr>
+        <w:numPr>
+          <w:ilvl w:val="0"/>
+          <w:numId w:val="1"/>
+        </w:numPr>
+        <w:spacing w:after="0" w:line="240" w:lineRule="auto"/>
+        <w:textAlignment w:val="center"/>
+        <w:rPr>
+          <w:rFonts w:ascii="Calibri" w:eastAsia="Times New Roman" w:hAnsi="Calibri" w:cs="Calibri"/>
+        </w:rPr>
+      </w:pPr>
+      <w:r>
+        <w:rPr>
+          <w:rFonts w:ascii="Calibri" w:eastAsia="Times New Roman" w:hAnsi="Calibri" w:cs="Calibri"/>
+        </w:rPr>
+        <w:t>Terrible color contrast</w:t>
+      </w:r>
+    </w:p>
+    <w:p>
+      <w:pPr>
+        <w:numPr>
+          <w:ilvl w:val="1"/>
+          <w:numId w:val="1"/>
+        </w:numPr>
+        <w:spacing w:after="0" w:line="240" w:lineRule="auto"/>
+        <w:textAlignment w:val="center"/>
+        <w:rPr>
+          <w:rFonts w:ascii="Calibri" w:eastAsia="Times New Roman" w:hAnsi="Calibri" w:cs="Calibri"/>
+        </w:rPr>
+      </w:pPr>
+      <w:r>
+        <w:rPr>
+          <w:rFonts w:ascii="Calibri" w:eastAsia="Times New Roman" w:hAnsi="Calibri" w:cs="Calibri"/>
+        </w:rPr>
+        <w:t>Yellow background</w:t>
+      </w:r>
+    </w:p>
+    <w:p>
+      <w:pPr>
+        <w:numPr>
+          <w:ilvl w:val="1"/>
+          <w:numId w:val="1"/>
+        </w:numPr>
+        <w:spacing w:after="0" w:line="240" w:lineRule="auto"/>
+        <w:textAlignment w:val="center"/>
+        <w:rPr>
+          <w:rFonts w:ascii="Calibri" w:eastAsia="Times New Roman" w:hAnsi="Calibri" w:cs="Calibri"/>
+        </w:rPr>
+      </w:pPr>
+      <w:r>
+        <w:rPr>
+          <w:rFonts w:ascii="Calibri" w:eastAsia="Times New Roman" w:hAnsi="Calibri" w:cs="Calibri"/>
+        </w:rPr>
+        <w:t>Bright Red text</w:t>
+      </w:r>
+    </w:p>
+    <w:p>
+      <w:pPr>
+        <w:numPr>
+          <w:ilvl w:val="0"/>
+          <w:numId w:val="1"/>
+        </w:numPr>
+        <w:spacing w:after="0" w:line="240" w:lineRule="auto"/>
+        <w:textAlignment w:val="center"/>
+        <w:rPr>
+          <w:rFonts w:ascii="Calibri" w:eastAsia="Times New Roman" w:hAnsi="Calibri" w:cs="Calibri"/>
+        </w:rPr>
+      </w:pPr>
+      <w:r>
+        <w:rPr>
+          <w:rFonts w:ascii="Calibri" w:eastAsia="Times New Roman" w:hAnsi="Calibri" w:cs="Calibri"/>
+        </w:rPr>
+        <w:t>Bad title</w:t>
+      </w:r>
+      <w:r>
+        <w:rPr>
+          <w:rFonts w:ascii="Calibri" w:eastAsia="Times New Roman" w:hAnsi="Calibri" w:cs="Calibri"/>
+        </w:rPr>
+        <w:t>s</w:t>
+      </w:r>
+    </w:p>
+    <w:p>
+      <w:pPr>
+        <w:numPr>
+          <w:ilvl w:val="0"/>
+          <w:numId w:val="1"/>
+        </w:numPr>
+        <w:spacing w:after="0" w:line="240" w:lineRule="auto"/>
+        <w:textAlignment w:val="center"/>
+        <w:rPr>
+          <w:rFonts w:ascii="Calibri" w:eastAsia="Times New Roman" w:hAnsi="Calibri" w:cs="Calibri"/>
+        </w:rPr>
+      </w:pPr>
+      <w:r>
+        <w:rPr>
+          <w:rFonts w:ascii="Calibri" w:eastAsia="Times New Roman" w:hAnsi="Calibri" w:cs="Calibri"/>
+        </w:rPr>
+        <w:t>Inconsistent pages</w:t>
+      </w:r>
+    </w:p>
+    <w:p>
+      <w:pPr>
+        <w:numPr>
+          <w:ilvl w:val="1"/>
+          <w:numId w:val="1"/>
+        </w:numPr>
+        <w:spacing w:after="0" w:line="240" w:lineRule="auto"/>
+        <w:textAlignment w:val="center"/>
+        <w:rPr>
+          <w:rFonts w:ascii="Calibri" w:eastAsia="Times New Roman" w:hAnsi="Calibri" w:cs="Calibri"/>
+        </w:rPr>
+      </w:pPr>
+      <w:r>
+        <w:rPr>
+          <w:rFonts w:ascii="Calibri" w:eastAsia="Times New Roman" w:hAnsi="Calibri" w:cs="Calibri"/>
+        </w:rPr>
+        <w:t>Navbar in a different place on every page</w:t>
+      </w:r>
+    </w:p>
+    <w:p>
+      <w:pPr>
+        <w:numPr>
+          <w:ilvl w:val="0"/>
+          <w:numId w:val="1"/>
+        </w:numPr>
+        <w:spacing w:after="0" w:line="240" w:lineRule="auto"/>
+        <w:textAlignment w:val="center"/>
+        <w:rPr>
+          <w:rFonts w:ascii="Calibri" w:eastAsia="Times New Roman" w:hAnsi="Calibri" w:cs="Calibri"/>
+        </w:rPr>
+      </w:pPr>
+      <w:r>
+        <w:rPr>
+          <w:rFonts w:ascii="Calibri" w:eastAsia="Times New Roman" w:hAnsi="Calibri" w:cs="Calibri"/>
+        </w:rPr>
+        <w:t>Non-responsive</w:t>
+      </w:r>
+    </w:p>
+    <w:p>
+      <w:pPr>
+        <w:numPr>
+          <w:ilvl w:val="1"/>
+          <w:numId w:val="1"/>
+        </w:numPr>
+        <w:spacing w:after="0" w:line="240" w:lineRule="auto"/>
+        <w:textAlignment w:val="center"/>
+        <w:rPr>
+          <w:rFonts w:ascii="Calibri" w:eastAsia="Times New Roman" w:hAnsi="Calibri" w:cs="Calibri"/>
+        </w:rPr>
+      </w:pPr>
+      <w:r>
+        <w:rPr>
+          <w:rFonts w:ascii="Calibri" w:eastAsia="Times New Roman" w:hAnsi="Calibri" w:cs="Calibri"/>
+        </w:rPr>
+        <w:t>Mobile and magnified views are terrible</w:t>
+      </w:r>
+    </w:p>
+    <w:p>
+      <w:pPr>
+        <w:numPr>
+          <w:ilvl w:val="0"/>
+          <w:numId w:val="1"/>
+        </w:numPr>
+        <w:spacing w:after="0" w:line="240" w:lineRule="auto"/>
+        <w:textAlignment w:val="center"/>
+        <w:rPr>
+          <w:rFonts w:ascii="Calibri" w:eastAsia="Times New Roman" w:hAnsi="Calibri" w:cs="Calibri"/>
+        </w:rPr>
+      </w:pPr>
+      <w:r>
+        <w:rPr>
+          <w:rFonts w:ascii="Calibri" w:eastAsia="Times New Roman" w:hAnsi="Calibri" w:cs="Calibri"/>
+        </w:rPr>
+        <w:t>Broken links</w:t>
+      </w:r>
+    </w:p>
+    <w:p>
+      <w:pPr>
+        <w:numPr>
+          <w:ilvl w:val="1"/>
+          <w:numId w:val="1"/>
+        </w:numPr>
+        <w:spacing w:after="0" w:line="240" w:lineRule="auto"/>
+        <w:textAlignment w:val="center"/>
+        <w:rPr>
+          <w:rFonts w:ascii="Calibri" w:eastAsia="Times New Roman" w:hAnsi="Calibri" w:cs="Calibri"/>
+        </w:rPr>
+      </w:pPr>
+      <w:r>
+        <w:rPr>
+          <w:rFonts w:ascii="Calibri" w:eastAsia="Times New Roman" w:hAnsi="Calibri" w:cs="Calibri"/>
+        </w:rPr>
+        <w:t>Answer key link in navbar leads nowhere</w:t>
+      </w:r>
+    </w:p>
+    <w:p>
+      <w:pPr>
+        <w:numPr>
+          <w:ilvl w:val="0"/>
+          <w:numId w:val="1"/>
+        </w:numPr>
+        <w:spacing w:after="0" w:line="240" w:lineRule="auto"/>
+        <w:textAlignment w:val="center"/>
+      </w:pPr>
+      <w:r>
+        <w:rPr>
+          <w:rFonts w:ascii="Calibri" w:eastAsia="Times New Roman" w:hAnsi="Calibri" w:cs="Calibri"/>
+        </w:rPr>
+        <w:t>Non-distinguishable links</w:t>
+      </w:r>
+    </w:p>
+    <w:p>
+      <w:pPr>
+        <w:numPr>
+          <w:ilvl w:val="1"/>
+          <w:numId w:val="1"/>
+        </w:numPr>
+        <w:spacing w:after="0" w:line="240" w:lineRule="auto"/>
+        <w:textAlignment w:val="center"/>
+      </w:pPr>
+      <w:r>
+        <w:rPr>
+          <w:rFonts w:ascii="Calibri" w:eastAsia="Times New Roman" w:hAnsi="Calibri" w:cs="Calibri"/>
+        </w:rPr>
+        <w:t>Link in footer does not visually indicate that it is a link</w:t>
+      </w:r>
+    </w:p>
+    <w:p>
+      <w:pPr>
+        <w:numPr>
+          <w:ilvl w:val="0"/>
+          <w:numId w:val="1"/>
+        </w:numPr>
+        <w:spacing w:after="0" w:line="240" w:lineRule="auto"/>
+        <w:textAlignment w:val="center"/>
+        <w:rPr>
+          <w:rFonts w:ascii="Calibri" w:eastAsia="Times New Roman" w:hAnsi="Calibri" w:cs="Calibri"/>
+        </w:rPr>
+      </w:pPr>
+      <w:r>
+        <w:rPr>
+          <w:rFonts w:ascii="Calibri" w:eastAsia="Times New Roman" w:hAnsi="Calibri" w:cs="Calibri"/>
+        </w:rPr>
+        <w:t>Incorrect heading structure</w:t>
+      </w:r>
+      <w:r>
+        <w:rPr>
+          <w:rFonts w:ascii="Calibri" w:eastAsia="Times New Roman" w:hAnsi="Calibri" w:cs="Calibri"/>
+        </w:rPr>
+        <w:t xml:space="preserve"> </w:t>
+      </w:r>
+    </w:p>
+    <w:p>
+      <w:pPr>
+        <w:numPr>
+          <w:ilvl w:val="0"/>
+          <w:numId w:val="1"/>
+        </w:numPr>
+        <w:spacing w:after="0" w:line="240" w:lineRule="auto"/>
+        <w:textAlignment w:val="center"/>
+        <w:rPr>
+          <w:rFonts w:ascii="Calibri" w:eastAsia="Times New Roman" w:hAnsi="Calibri" w:cs="Calibri"/>
+        </w:rPr>
+      </w:pPr>
+      <w:r>
+        <w:rPr>
+          <w:rFonts w:ascii="Calibri" w:eastAsia="Times New Roman" w:hAnsi="Calibri" w:cs="Calibri"/>
+        </w:rPr>
+        <w:t>Incorrect document language</w:t>
+      </w:r>
+    </w:p>
+    <w:p>
+      <w:pPr>
+        <w:spacing w:after="0" w:line="240" w:lineRule="auto"/>
+        <w:ind w:left="720"/>
+        <w:textAlignment w:val="center"/>
+        <w:rPr>
+          <w:sz w:val="32"/>
+          <w:szCs w:val="32"/>
+        </w:rPr>
+      </w:pPr>
+    </w:p>
+    <w:p>
+      <w:pPr>
+        <w:rPr>
+          <w:sz w:val="32"/>
+          <w:szCs w:val="32"/>
+        </w:rPr>
+      </w:pPr>
+      <w:r>
+        <w:rPr>
+          <w:sz w:val="32"/>
+          <w:szCs w:val="32"/>
+        </w:rPr>
+        <w:t>Home Page</w:t>
+      </w:r>
+    </w:p>
+    <w:p>
+      <w:pPr>
+        <w:numPr>
+          <w:ilvl w:val="0"/>
+          <w:numId w:val="1"/>
+        </w:numPr>
+        <w:spacing w:after="0" w:line="240" w:lineRule="auto"/>
+        <w:textAlignment w:val="center"/>
+        <w:rPr>
+          <w:rFonts w:ascii="Calibri" w:eastAsia="Times New Roman" w:hAnsi="Calibri" w:cs="Calibri"/>
+        </w:rPr>
+      </w:pPr>
+      <w:r>
+        <w:rPr>
+          <w:rFonts w:ascii="Calibri" w:eastAsia="Times New Roman" w:hAnsi="Calibri" w:cs="Calibri"/>
+        </w:rPr>
+        <w:t>Incorrect heading structure</w:t>
+      </w:r>
+    </w:p>
+    <w:p>
+      <w:pPr>
+        <w:numPr>
+          <w:ilvl w:val="0"/>
+          <w:numId w:val="1"/>
+        </w:numPr>
+        <w:spacing w:after="0" w:line="240" w:lineRule="auto"/>
+        <w:textAlignment w:val="center"/>
+        <w:rPr>
+          <w:rFonts w:ascii="Calibri" w:eastAsia="Times New Roman" w:hAnsi="Calibri" w:cs="Calibri"/>
+        </w:rPr>
+      </w:pPr>
+      <w:r>
+        <w:rPr>
+          <w:rFonts w:ascii="Calibri" w:eastAsia="Times New Roman" w:hAnsi="Calibri" w:cs="Calibri"/>
+        </w:rPr>
+        <w:t>Screwed up tab order (using</w:t>
+      </w:r>
+      <w:r>
+        <w:rPr>
+          <w:rFonts w:ascii="Calibri" w:eastAsia="Times New Roman" w:hAnsi="Calibri" w:cs="Calibri"/>
+        </w:rPr>
+        <w:t xml:space="preserve"> </w:t>
+      </w:r>
+      <w:r>
+        <w:rPr>
+          <w:rFonts w:ascii="Calibri" w:eastAsia="Times New Roman" w:hAnsi="Calibri" w:cs="Calibri"/>
+        </w:rPr>
+        <w:t>tab index</w:t>
+      </w:r>
+      <w:r>
+        <w:rPr>
+          <w:rFonts w:ascii="Calibri" w:eastAsia="Times New Roman" w:hAnsi="Calibri" w:cs="Calibri"/>
+        </w:rPr>
+        <w:t>)</w:t>
+      </w:r>
+    </w:p>
+    <w:p>
+      <w:pPr>
+        <w:numPr>
+          <w:ilvl w:val="0"/>
+          <w:numId w:val="1"/>
+        </w:numPr>
+        <w:spacing w:after="0" w:line="240" w:lineRule="auto"/>
+        <w:textAlignment w:val="center"/>
+        <w:rPr>
+          <w:rFonts w:ascii="Calibri" w:eastAsia="Times New Roman" w:hAnsi="Calibri" w:cs="Calibri"/>
+        </w:rPr>
+      </w:pPr>
+      <w:r>
+        <w:rPr>
+          <w:rFonts w:ascii="Calibri" w:eastAsia="Times New Roman" w:hAnsi="Calibri" w:cs="Calibri"/>
+        </w:rPr>
+        <w:t>D</w:t>
+      </w:r>
+      <w:r>
+        <w:rPr>
+          <w:rFonts w:ascii="Calibri" w:eastAsia="Times New Roman" w:hAnsi="Calibri" w:cs="Calibri"/>
+        </w:rPr>
+        <w:t>ecoration img have alt text</w:t>
+      </w:r>
+    </w:p>
+    <w:p>
+      <w:pPr>
+        <w:numPr>
+          <w:ilvl w:val="0"/>
+          <w:numId w:val="1"/>
+        </w:numPr>
+        <w:spacing w:after="0" w:line="240" w:lineRule="auto"/>
+        <w:textAlignment w:val="center"/>
+      </w:pPr>
+      <w:r>
+        <w:rPr>
+          <w:rFonts w:ascii="Calibri" w:eastAsia="Times New Roman" w:hAnsi="Calibri" w:cs="Calibri"/>
+        </w:rPr>
+        <w:t>Img with alt text that describes something unrelated</w:t>
+      </w:r>
+    </w:p>
+    <w:p>
+      <w:pPr>
+        <w:numPr>
+          <w:ilvl w:val="0"/>
+          <w:numId w:val="1"/>
+        </w:numPr>
+        <w:spacing w:after="0" w:line="240" w:lineRule="auto"/>
+        <w:textAlignment w:val="center"/>
+      </w:pPr>
+      <w:r>
+        <w:rPr>
+          <w:rFonts w:ascii="Calibri" w:eastAsia="Times New Roman" w:hAnsi="Calibri" w:cs="Calibri"/>
+        </w:rPr>
+        <w:t>Doc lang is french</w:t>
+      </w:r>
+    </w:p>
+    <w:p>
+      <w:pPr>
+        <w:numPr>
+          <w:ilvl w:val="0"/>
+          <w:numId w:val="1"/>
+        </w:numPr>
+        <w:spacing w:after="0" w:line="240" w:lineRule="auto"/>
+        <w:textAlignment w:val="center"/>
+      </w:pPr>
+      <w:r>
+        <w:rPr>
+          <w:rFonts w:ascii="Calibri" w:eastAsia="Times New Roman" w:hAnsi="Calibri" w:cs="Calibri"/>
+        </w:rPr>
+        <w:t>Instructions page can only be accessed through this page</w:t>
+      </w:r>
+    </w:p>
+    <w:p>
+      <w:pPr>
+        <w:numPr>
+          <w:ilvl w:val="0"/>
+          <w:numId w:val="1"/>
+        </w:numPr>
+        <w:spacing w:after="0" w:line="240" w:lineRule="auto"/>
+        <w:textAlignment w:val="center"/>
+      </w:pPr>
+      <w:r>
+        <w:rPr>
+          <w:rFonts w:ascii="Calibri" w:eastAsia="Times New Roman" w:hAnsi="Calibri" w:cs="Calibri"/>
+        </w:rPr>
+        <w:t>Indistinguishable and context-free link “Click here”</w:t>
+      </w:r>
+    </w:p>
+    <w:p>
+      <w:pPr>
+        <w:spacing w:after="0" w:line="240" w:lineRule="auto"/>
+        <w:ind w:left="720"/>
+        <w:textAlignment w:val="center"/>
+      </w:pPr>
+    </w:p>
+    <w:p>
+      <w:pPr>
+        <w:rPr>
+          <w:sz w:val="32"/>
+          <w:szCs w:val="32"/>
+        </w:rPr>
+      </w:pPr>
+      <w:r>
+        <w:rPr>
+          <w:sz w:val="32"/>
+          <w:szCs w:val="32"/>
+        </w:rPr>
+        <w:t>Hints Page</w:t>
+      </w:r>
+    </w:p>
+    <w:p>
+      <w:pPr>
+        <w:pStyle w:val="ListParagraph"/>
+        <w:numPr>
+          <w:ilvl w:val="0"/>
+          <w:numId w:val="1"/>
+        </w:numPr>
+        <w:spacing w:after="0" w:line="240" w:lineRule="auto"/>
+        <w:textAlignment w:val="center"/>
+      </w:pPr>
+      <w:r>
+        <w:t>Doc lang is Spanish</w:t>
+      </w:r>
+    </w:p>
+    <w:p>
+      <w:pPr>
+        <w:pStyle w:val="ListParagraph"/>
+        <w:numPr>
+          <w:ilvl w:val="0"/>
+          <w:numId w:val="1"/>
+        </w:numPr>
+        <w:spacing w:after="0" w:line="240" w:lineRule="auto"/>
+        <w:textAlignment w:val="center"/>
+      </w:pPr>
+      <w:r>
+        <w:rPr>
+          <w:rFonts w:ascii="Calibri" w:eastAsia="Times New Roman" w:hAnsi="Calibri" w:cs="Calibri"/>
+        </w:rPr>
+        <w:t>Indistinguishable and context-free link “tools”</w:t>
+      </w:r>
+    </w:p>
+    <w:p>
+      <w:pPr>
+        <w:pStyle w:val="ListParagraph"/>
+        <w:numPr>
+          <w:ilvl w:val="0"/>
+          <w:numId w:val="1"/>
+        </w:numPr>
+      </w:pPr>
+      <w:r>
+        <w:t>Image with bad alt text “</w:t>
+      </w:r>
+      <w:r>
+        <w:t>34543.png</w:t>
+      </w:r>
+      <w:r>
+        <w:t>”</w:t>
+      </w:r>
+    </w:p>
+    <w:p>
+      <w:pPr>
+        <w:pStyle w:val="ListParagraph"/>
+        <w:numPr>
+          <w:ilvl w:val="0"/>
+          <w:numId w:val="1"/>
+        </w:numPr>
+      </w:pPr>
+      <w:r>
+        <w:t>Images in places of bullet points</w:t>
+      </w:r>
+    </w:p>
+    <w:p/>
+    <w:p>
+      <w:pPr>
+        <w:rPr>
+          <w:sz w:val="32"/>
+          <w:szCs w:val="32"/>
+        </w:rPr>
+      </w:pPr>
+      <w:r>
+        <w:rPr>
+          <w:sz w:val="32"/>
+          <w:szCs w:val="32"/>
+        </w:rPr>
+        <w:t>Form Page</w:t>
+      </w:r>
+    </w:p>
+    <w:p>
+      <w:pPr>
+        <w:numPr>
+          <w:ilvl w:val="0"/>
+          <w:numId w:val="1"/>
+        </w:numPr>
+        <w:spacing w:after="0" w:line="240" w:lineRule="auto"/>
+        <w:textAlignment w:val="center"/>
+        <w:rPr>
+          <w:rFonts w:ascii="Calibri" w:eastAsia="Times New Roman" w:hAnsi="Calibri" w:cs="Calibri"/>
+        </w:rPr>
+      </w:pPr>
+      <w:r>
+        <w:rPr>
+          <w:rFonts w:ascii="Calibri" w:eastAsia="Times New Roman" w:hAnsi="Calibri" w:cs="Calibri"/>
+        </w:rPr>
+        <w:t>Doc lang is hindi</w:t>
+      </w:r>
+    </w:p>
+    <w:p>
+      <w:pPr>
+        <w:numPr>
+          <w:ilvl w:val="0"/>
+          <w:numId w:val="1"/>
+        </w:numPr>
+        <w:spacing w:after="0" w:line="240" w:lineRule="auto"/>
+        <w:textAlignment w:val="center"/>
+        <w:rPr>
+          <w:rFonts w:ascii="Calibri" w:eastAsia="Times New Roman" w:hAnsi="Calibri" w:cs="Calibri"/>
+        </w:rPr>
+      </w:pPr>
+      <w:r>
+        <w:rPr>
+          <w:rFonts w:ascii="Calibri" w:eastAsia="Times New Roman" w:hAnsi="Calibri" w:cs="Calibri"/>
+        </w:rPr>
+        <w:t>Accessible name does not match the displayed text/la</w:t>
+      </w:r>
+      <w:r>
+        <w:rPr>
+          <w:rFonts w:ascii="Calibri" w:eastAsia="Times New Roman" w:hAnsi="Calibri" w:cs="Calibri"/>
+        </w:rPr>
+        <w:t>bel for an interactive element.</w:t>
+      </w:r>
+    </w:p>
+    <w:p>
+      <w:pPr>
+        <w:numPr>
+          <w:ilvl w:val="1"/>
+          <w:numId w:val="1"/>
+        </w:numPr>
+        <w:spacing w:after="0" w:line="240" w:lineRule="auto"/>
+        <w:textAlignment w:val="center"/>
+        <w:rPr>
+          <w:rFonts w:ascii="Calibri" w:eastAsia="Times New Roman" w:hAnsi="Calibri" w:cs="Calibri"/>
+        </w:rPr>
+      </w:pPr>
+      <w:r>
+        <w:rPr>
+          <w:rFonts w:ascii="Calibri" w:eastAsia="Times New Roman" w:hAnsi="Calibri" w:cs="Calibri"/>
+        </w:rPr>
+        <w:lastRenderedPageBreak/>
+        <w:t xml:space="preserve">&lt;button aria-label="Click to </w:t>
+      </w:r>
+      <w:r>
+        <w:rPr>
+          <w:rFonts w:ascii="Calibri" w:eastAsia="Times New Roman" w:hAnsi="Calibri" w:cs="Calibri"/>
+        </w:rPr>
+        <w:t>Progress</w:t>
+      </w:r>
+      <w:r>
+        <w:rPr>
+          <w:rFonts w:ascii="Calibri" w:eastAsia="Times New Roman" w:hAnsi="Calibri" w:cs="Calibri"/>
+        </w:rPr>
+        <w:t>"&gt;</w:t>
+      </w:r>
+      <w:r>
+        <w:rPr>
+          <w:rFonts w:ascii="Calibri" w:eastAsia="Times New Roman" w:hAnsi="Calibri" w:cs="Calibri"/>
+        </w:rPr>
+        <w:t>Press for sparkles</w:t>
+      </w:r>
+      <w:r>
+        <w:rPr>
+          <w:rFonts w:ascii="Calibri" w:eastAsia="Times New Roman" w:hAnsi="Calibri" w:cs="Calibri"/>
+        </w:rPr>
+        <w:t>&lt;/button&gt;</w:t>
+      </w:r>
+    </w:p>
+    <w:p>
+      <w:pPr>
+        <w:numPr>
+          <w:ilvl w:val="0"/>
+          <w:numId w:val="1"/>
+        </w:numPr>
+        <w:spacing w:after="0" w:line="240" w:lineRule="auto"/>
+        <w:textAlignment w:val="center"/>
+        <w:rPr>
+          <w:rFonts w:ascii="Calibri" w:eastAsia="Times New Roman" w:hAnsi="Calibri" w:cs="Calibri"/>
+        </w:rPr>
+      </w:pPr>
+      <w:r>
+        <w:rPr>
+          <w:rFonts w:ascii="Calibri" w:eastAsia="Times New Roman" w:hAnsi="Calibri" w:cs="Calibri"/>
+        </w:rPr>
+        <w:t>Bad HTML form</w:t>
+      </w:r>
+    </w:p>
+    <w:p>
+      <w:pPr>
+        <w:numPr>
+          <w:ilvl w:val="1"/>
+          <w:numId w:val="1"/>
+        </w:numPr>
+        <w:spacing w:after="0" w:line="240" w:lineRule="auto"/>
+        <w:textAlignment w:val="center"/>
+        <w:rPr>
+          <w:rFonts w:ascii="Calibri" w:eastAsia="Times New Roman" w:hAnsi="Calibri" w:cs="Calibri"/>
+        </w:rPr>
+      </w:pPr>
+      <w:r>
+        <w:rPr>
+          <w:rFonts w:ascii="Calibri" w:eastAsia="Times New Roman" w:hAnsi="Calibri" w:cs="Calibri"/>
+        </w:rPr>
+        <w:t>Radio buttons cannot be un-pressed</w:t>
+      </w:r>
+    </w:p>
+    <w:p>
+      <w:pPr>
+        <w:numPr>
+          <w:ilvl w:val="1"/>
+          <w:numId w:val="1"/>
+        </w:numPr>
+        <w:spacing w:after="0" w:line="240" w:lineRule="auto"/>
+        <w:textAlignment w:val="center"/>
+        <w:rPr>
+          <w:rFonts w:ascii="Calibri" w:eastAsia="Times New Roman" w:hAnsi="Calibri" w:cs="Calibri"/>
+        </w:rPr>
+      </w:pPr>
+      <w:r>
+        <w:rPr>
+          <w:rFonts w:ascii="Calibri" w:eastAsia="Times New Roman" w:hAnsi="Calibri" w:cs="Calibri"/>
+        </w:rPr>
+        <w:t>Both radio buttons can be pressed at the same time</w:t>
+      </w:r>
+    </w:p>
+    <w:p>
+      <w:pPr>
+        <w:pStyle w:val="ListParagraph"/>
+        <w:numPr>
+          <w:ilvl w:val="1"/>
+          <w:numId w:val="1"/>
+        </w:numPr>
+      </w:pPr>
+      <w:r>
+        <w:t>Radio buttons have no label</w:t>
+      </w:r>
+    </w:p>
+    <w:p>
+      <w:pPr>
+        <w:pStyle w:val="ListParagraph"/>
+        <w:numPr>
+          <w:ilvl w:val="1"/>
+          <w:numId w:val="1"/>
+        </w:numPr>
+      </w:pPr>
+      <w:r>
+        <w:t>Radio buttons not in a fieldset</w:t>
+      </w:r>
+    </w:p>
+    <w:p>
+      <w:pPr>
+        <w:pStyle w:val="ListParagraph"/>
+        <w:numPr>
+          <w:ilvl w:val="1"/>
+          <w:numId w:val="1"/>
+        </w:numPr>
+      </w:pPr>
+      <w:r>
+        <w:t>Some misnamed</w:t>
+      </w:r>
+      <w:r>
+        <w:t xml:space="preserve"> and inappropriate values for</w:t>
+      </w:r>
       <w:bookmarkStart w:id="0" w:name="_GoBack"/>
       <w:bookmarkEnd w:id="0"/>
-    </w:p>
-    <w:p>
-      <w:pPr>
-        <w:numPr>
-          <w:ilvl w:val="0"/>
-          <w:numId w:val="1"/>
-        </w:numPr>
-        <w:spacing w:after="0" w:line="240" w:lineRule="auto"/>
-        <w:textAlignment w:val="center"/>
-        <w:rPr>
-          <w:rFonts w:ascii="Calibri" w:eastAsia="Times New Roman" w:hAnsi="Calibri" w:cs="Calibri"/>
-        </w:rPr>
-      </w:pPr>
-      <w:r>
-        <w:rPr>
-          <w:rFonts w:ascii="Calibri" w:eastAsia="Times New Roman" w:hAnsi="Calibri" w:cs="Calibri"/>
-        </w:rPr>
-        <w:t>Terrible color contrast</w:t>
-      </w:r>
-    </w:p>
-    <w:p>
-      <w:pPr>
-        <w:numPr>
-          <w:ilvl w:val="1"/>
-          <w:numId w:val="1"/>
-        </w:numPr>
-        <w:spacing w:after="0" w:line="240" w:lineRule="auto"/>
-        <w:textAlignment w:val="center"/>
-        <w:rPr>
-          <w:rFonts w:ascii="Calibri" w:eastAsia="Times New Roman" w:hAnsi="Calibri" w:cs="Calibri"/>
-        </w:rPr>
-      </w:pPr>
-      <w:r>
-        <w:rPr>
-          <w:rFonts w:ascii="Calibri" w:eastAsia="Times New Roman" w:hAnsi="Calibri" w:cs="Calibri"/>
-        </w:rPr>
-        <w:t>Yellow background</w:t>
-      </w:r>
-    </w:p>
-    <w:p>
-      <w:pPr>
-        <w:numPr>
-          <w:ilvl w:val="1"/>
-          <w:numId w:val="1"/>
-        </w:numPr>
-        <w:spacing w:after="0" w:line="240" w:lineRule="auto"/>
-        <w:textAlignment w:val="center"/>
-        <w:rPr>
-          <w:rFonts w:ascii="Calibri" w:eastAsia="Times New Roman" w:hAnsi="Calibri" w:cs="Calibri"/>
-        </w:rPr>
-      </w:pPr>
-      <w:r>
-        <w:rPr>
-          <w:rFonts w:ascii="Calibri" w:eastAsia="Times New Roman" w:hAnsi="Calibri" w:cs="Calibri"/>
-        </w:rPr>
-        <w:t>Bright Red text</w:t>
-      </w:r>
-    </w:p>
-    <w:p>
-      <w:pPr>
-        <w:numPr>
-          <w:ilvl w:val="0"/>
-          <w:numId w:val="1"/>
-        </w:numPr>
-        <w:spacing w:after="0" w:line="240" w:lineRule="auto"/>
-        <w:textAlignment w:val="center"/>
-        <w:rPr>
-          <w:rFonts w:ascii="Calibri" w:eastAsia="Times New Roman" w:hAnsi="Calibri" w:cs="Calibri"/>
-        </w:rPr>
-      </w:pPr>
-      <w:r>
-        <w:rPr>
-          <w:rFonts w:ascii="Calibri" w:eastAsia="Times New Roman" w:hAnsi="Calibri" w:cs="Calibri"/>
-        </w:rPr>
-        <w:t>Bad title</w:t>
-      </w:r>
-      <w:r>
-        <w:rPr>
-          <w:rFonts w:ascii="Calibri" w:eastAsia="Times New Roman" w:hAnsi="Calibri" w:cs="Calibri"/>
-        </w:rPr>
-        <w:t>s</w:t>
-      </w:r>
-    </w:p>
-    <w:p>
-      <w:pPr>
-        <w:numPr>
-          <w:ilvl w:val="0"/>
-          <w:numId w:val="1"/>
-        </w:numPr>
-        <w:spacing w:after="0" w:line="240" w:lineRule="auto"/>
-        <w:textAlignment w:val="center"/>
-        <w:rPr>
-          <w:rFonts w:ascii="Calibri" w:eastAsia="Times New Roman" w:hAnsi="Calibri" w:cs="Calibri"/>
-        </w:rPr>
-      </w:pPr>
-      <w:r>
-        <w:rPr>
-          <w:rFonts w:ascii="Calibri" w:eastAsia="Times New Roman" w:hAnsi="Calibri" w:cs="Calibri"/>
-        </w:rPr>
-        <w:t>Inconsistent pages</w:t>
-      </w:r>
-    </w:p>
-    <w:p>
-      <w:pPr>
-        <w:numPr>
-          <w:ilvl w:val="1"/>
-          <w:numId w:val="1"/>
-        </w:numPr>
-        <w:spacing w:after="0" w:line="240" w:lineRule="auto"/>
-        <w:textAlignment w:val="center"/>
-        <w:rPr>
-          <w:rFonts w:ascii="Calibri" w:eastAsia="Times New Roman" w:hAnsi="Calibri" w:cs="Calibri"/>
-        </w:rPr>
-      </w:pPr>
-      <w:r>
-        <w:rPr>
-          <w:rFonts w:ascii="Calibri" w:eastAsia="Times New Roman" w:hAnsi="Calibri" w:cs="Calibri"/>
-        </w:rPr>
-        <w:t>Navbar in a different place on every page</w:t>
-      </w:r>
-    </w:p>
-    <w:p>
-      <w:pPr>
-        <w:numPr>
-          <w:ilvl w:val="0"/>
-          <w:numId w:val="1"/>
-        </w:numPr>
-        <w:spacing w:after="0" w:line="240" w:lineRule="auto"/>
-        <w:textAlignment w:val="center"/>
-        <w:rPr>
-          <w:rFonts w:ascii="Calibri" w:eastAsia="Times New Roman" w:hAnsi="Calibri" w:cs="Calibri"/>
-        </w:rPr>
-      </w:pPr>
-      <w:r>
-        <w:rPr>
-          <w:rFonts w:ascii="Calibri" w:eastAsia="Times New Roman" w:hAnsi="Calibri" w:cs="Calibri"/>
-        </w:rPr>
-        <w:t>Non-responsive</w:t>
-      </w:r>
-    </w:p>
-    <w:p>
-      <w:pPr>
-        <w:numPr>
-          <w:ilvl w:val="1"/>
-          <w:numId w:val="1"/>
-        </w:numPr>
-        <w:spacing w:after="0" w:line="240" w:lineRule="auto"/>
-        <w:textAlignment w:val="center"/>
-        <w:rPr>
-          <w:rFonts w:ascii="Calibri" w:eastAsia="Times New Roman" w:hAnsi="Calibri" w:cs="Calibri"/>
-        </w:rPr>
-      </w:pPr>
-      <w:r>
-        <w:rPr>
-          <w:rFonts w:ascii="Calibri" w:eastAsia="Times New Roman" w:hAnsi="Calibri" w:cs="Calibri"/>
-        </w:rPr>
-        <w:t>Mobile and magnified views are terrible</w:t>
-      </w:r>
-    </w:p>
-    <w:p>
-      <w:pPr>
-        <w:numPr>
-          <w:ilvl w:val="0"/>
-          <w:numId w:val="1"/>
-        </w:numPr>
-        <w:spacing w:after="0" w:line="240" w:lineRule="auto"/>
-        <w:textAlignment w:val="center"/>
-        <w:rPr>
-          <w:rFonts w:ascii="Calibri" w:eastAsia="Times New Roman" w:hAnsi="Calibri" w:cs="Calibri"/>
-        </w:rPr>
-      </w:pPr>
-      <w:r>
-        <w:rPr>
-          <w:rFonts w:ascii="Calibri" w:eastAsia="Times New Roman" w:hAnsi="Calibri" w:cs="Calibri"/>
-        </w:rPr>
-        <w:t>Broken links</w:t>
-      </w:r>
-    </w:p>
-    <w:p>
-      <w:pPr>
-        <w:numPr>
-          <w:ilvl w:val="1"/>
-          <w:numId w:val="1"/>
-        </w:numPr>
-        <w:spacing w:after="0" w:line="240" w:lineRule="auto"/>
-        <w:textAlignment w:val="center"/>
-        <w:rPr>
-          <w:rFonts w:ascii="Calibri" w:eastAsia="Times New Roman" w:hAnsi="Calibri" w:cs="Calibri"/>
-        </w:rPr>
-      </w:pPr>
-      <w:r>
-        <w:rPr>
-          <w:rFonts w:ascii="Calibri" w:eastAsia="Times New Roman" w:hAnsi="Calibri" w:cs="Calibri"/>
-        </w:rPr>
-        <w:t>Answer key link in navbar leads nowhere</w:t>
-      </w:r>
-    </w:p>
-    <w:p>
-      <w:pPr>
-        <w:numPr>
-          <w:ilvl w:val="0"/>
-          <w:numId w:val="1"/>
-        </w:numPr>
-        <w:spacing w:after="0" w:line="240" w:lineRule="auto"/>
-        <w:textAlignment w:val="center"/>
-      </w:pPr>
-      <w:r>
-        <w:rPr>
-          <w:rFonts w:ascii="Calibri" w:eastAsia="Times New Roman" w:hAnsi="Calibri" w:cs="Calibri"/>
-        </w:rPr>
-        <w:t>Non-distinguishable links</w:t>
-      </w:r>
-    </w:p>
-    <w:p>
-      <w:pPr>
-        <w:numPr>
-          <w:ilvl w:val="1"/>
-          <w:numId w:val="1"/>
-        </w:numPr>
-        <w:spacing w:after="0" w:line="240" w:lineRule="auto"/>
-        <w:textAlignment w:val="center"/>
-      </w:pPr>
-      <w:r>
-        <w:rPr>
-          <w:rFonts w:ascii="Calibri" w:eastAsia="Times New Roman" w:hAnsi="Calibri" w:cs="Calibri"/>
-        </w:rPr>
-        <w:t>Link in footer does not visually indicate that it is a link</w:t>
-      </w:r>
-    </w:p>
-    <w:p>
-      <w:pPr>
-        <w:numPr>
-          <w:ilvl w:val="0"/>
-          <w:numId w:val="1"/>
-        </w:numPr>
-        <w:spacing w:after="0" w:line="240" w:lineRule="auto"/>
-        <w:textAlignment w:val="center"/>
-        <w:rPr>
-          <w:rFonts w:ascii="Calibri" w:eastAsia="Times New Roman" w:hAnsi="Calibri" w:cs="Calibri"/>
-        </w:rPr>
-      </w:pPr>
-      <w:r>
-        <w:rPr>
-          <w:rFonts w:ascii="Calibri" w:eastAsia="Times New Roman" w:hAnsi="Calibri" w:cs="Calibri"/>
-        </w:rPr>
-        <w:t>Incorrect heading structure</w:t>
-      </w:r>
-      <w:r>
-        <w:rPr>
-          <w:rFonts w:ascii="Calibri" w:eastAsia="Times New Roman" w:hAnsi="Calibri" w:cs="Calibri"/>
-        </w:rPr>
-        <w:t xml:space="preserve"> </w:t>
-      </w:r>
-    </w:p>
-    <w:p>
-      <w:pPr>
-        <w:numPr>
-          <w:ilvl w:val="0"/>
-          <w:numId w:val="1"/>
-        </w:numPr>
-        <w:spacing w:after="0" w:line="240" w:lineRule="auto"/>
-        <w:textAlignment w:val="center"/>
-        <w:rPr>
-          <w:rFonts w:ascii="Calibri" w:eastAsia="Times New Roman" w:hAnsi="Calibri" w:cs="Calibri"/>
-        </w:rPr>
-      </w:pPr>
-      <w:r>
-        <w:rPr>
-          <w:rFonts w:ascii="Calibri" w:eastAsia="Times New Roman" w:hAnsi="Calibri" w:cs="Calibri"/>
-        </w:rPr>
-        <w:t>Incorrect document language</w:t>
-      </w:r>
-    </w:p>
-    <w:p>
-      <w:pPr>
-        <w:spacing w:after="0" w:line="240" w:lineRule="auto"/>
-        <w:ind w:left="720"/>
-        <w:textAlignment w:val="center"/>
-        <w:rPr>
-          <w:sz w:val="32"/>
-          <w:szCs w:val="32"/>
-        </w:rPr>
-      </w:pPr>
-    </w:p>
-    <w:p>
-      <w:pPr>
-        <w:rPr>
-          <w:sz w:val="32"/>
-          <w:szCs w:val="32"/>
-        </w:rPr>
-      </w:pPr>
-      <w:r>
-        <w:rPr>
-          <w:sz w:val="32"/>
-          <w:szCs w:val="32"/>
-        </w:rPr>
-        <w:t>Home Page</w:t>
-      </w:r>
-    </w:p>
-    <w:p>
-      <w:pPr>
-        <w:numPr>
-          <w:ilvl w:val="0"/>
-          <w:numId w:val="1"/>
-        </w:numPr>
-        <w:spacing w:after="0" w:line="240" w:lineRule="auto"/>
-        <w:textAlignment w:val="center"/>
-        <w:rPr>
-          <w:rFonts w:ascii="Calibri" w:eastAsia="Times New Roman" w:hAnsi="Calibri" w:cs="Calibri"/>
-        </w:rPr>
-      </w:pPr>
-      <w:r>
-        <w:rPr>
-          <w:rFonts w:ascii="Calibri" w:eastAsia="Times New Roman" w:hAnsi="Calibri" w:cs="Calibri"/>
-        </w:rPr>
-        <w:t>Incorrect heading structure</w:t>
-      </w:r>
-    </w:p>
-    <w:p>
-      <w:pPr>
-        <w:numPr>
-          <w:ilvl w:val="0"/>
-          <w:numId w:val="1"/>
-        </w:numPr>
-        <w:spacing w:after="0" w:line="240" w:lineRule="auto"/>
-        <w:textAlignment w:val="center"/>
-        <w:rPr>
-          <w:rFonts w:ascii="Calibri" w:eastAsia="Times New Roman" w:hAnsi="Calibri" w:cs="Calibri"/>
-        </w:rPr>
-      </w:pPr>
-      <w:r>
-        <w:rPr>
-          <w:rFonts w:ascii="Calibri" w:eastAsia="Times New Roman" w:hAnsi="Calibri" w:cs="Calibri"/>
-        </w:rPr>
-        <w:t>Screwed up tab order (using</w:t>
-      </w:r>
-      <w:r>
-        <w:rPr>
-          <w:rFonts w:ascii="Calibri" w:eastAsia="Times New Roman" w:hAnsi="Calibri" w:cs="Calibri"/>
-        </w:rPr>
-        <w:t xml:space="preserve"> </w:t>
-      </w:r>
-      <w:r>
-        <w:rPr>
-          <w:rFonts w:ascii="Calibri" w:eastAsia="Times New Roman" w:hAnsi="Calibri" w:cs="Calibri"/>
-        </w:rPr>
-        <w:t>tab index</w:t>
-      </w:r>
-      <w:r>
-        <w:rPr>
-          <w:rFonts w:ascii="Calibri" w:eastAsia="Times New Roman" w:hAnsi="Calibri" w:cs="Calibri"/>
-        </w:rPr>
-        <w:t>)</w:t>
-      </w:r>
-    </w:p>
-    <w:p>
-      <w:pPr>
-        <w:numPr>
-          <w:ilvl w:val="0"/>
-          <w:numId w:val="1"/>
-        </w:numPr>
-        <w:spacing w:after="0" w:line="240" w:lineRule="auto"/>
-        <w:textAlignment w:val="center"/>
-        <w:rPr>
-          <w:rFonts w:ascii="Calibri" w:eastAsia="Times New Roman" w:hAnsi="Calibri" w:cs="Calibri"/>
-        </w:rPr>
-      </w:pPr>
-      <w:r>
-        <w:rPr>
-          <w:rFonts w:ascii="Calibri" w:eastAsia="Times New Roman" w:hAnsi="Calibri" w:cs="Calibri"/>
-        </w:rPr>
-        <w:t>D</w:t>
-      </w:r>
-      <w:r>
-        <w:rPr>
-          <w:rFonts w:ascii="Calibri" w:eastAsia="Times New Roman" w:hAnsi="Calibri" w:cs="Calibri"/>
-        </w:rPr>
-        <w:t>ecoration img have alt text</w:t>
-      </w:r>
-    </w:p>
-    <w:p>
-      <w:pPr>
-        <w:numPr>
-          <w:ilvl w:val="0"/>
-          <w:numId w:val="1"/>
-        </w:numPr>
-        <w:spacing w:after="0" w:line="240" w:lineRule="auto"/>
-        <w:textAlignment w:val="center"/>
-      </w:pPr>
-      <w:r>
-        <w:rPr>
-          <w:rFonts w:ascii="Calibri" w:eastAsia="Times New Roman" w:hAnsi="Calibri" w:cs="Calibri"/>
-        </w:rPr>
-        <w:t>Img with alt text that describes something unrelated</w:t>
-      </w:r>
-    </w:p>
-    <w:p>
-      <w:pPr>
-        <w:numPr>
-          <w:ilvl w:val="0"/>
-          <w:numId w:val="1"/>
-        </w:numPr>
-        <w:spacing w:after="0" w:line="240" w:lineRule="auto"/>
-        <w:textAlignment w:val="center"/>
-      </w:pPr>
-      <w:r>
-        <w:rPr>
-          <w:rFonts w:ascii="Calibri" w:eastAsia="Times New Roman" w:hAnsi="Calibri" w:cs="Calibri"/>
-        </w:rPr>
-        <w:t>Doc lang is french</w:t>
-      </w:r>
-    </w:p>
-    <w:p>
-      <w:pPr>
-        <w:numPr>
-          <w:ilvl w:val="0"/>
-          <w:numId w:val="1"/>
-        </w:numPr>
-        <w:spacing w:after="0" w:line="240" w:lineRule="auto"/>
-        <w:textAlignment w:val="center"/>
-      </w:pPr>
-      <w:r>
-        <w:rPr>
-          <w:rFonts w:ascii="Calibri" w:eastAsia="Times New Roman" w:hAnsi="Calibri" w:cs="Calibri"/>
-        </w:rPr>
-        <w:t>Instructions page can only be accessed through this page</w:t>
-      </w:r>
-    </w:p>
-    <w:p>
-      <w:pPr>
-        <w:numPr>
-          <w:ilvl w:val="0"/>
-          <w:numId w:val="1"/>
-        </w:numPr>
-        <w:spacing w:after="0" w:line="240" w:lineRule="auto"/>
-        <w:textAlignment w:val="center"/>
-      </w:pPr>
-      <w:r>
-        <w:rPr>
-          <w:rFonts w:ascii="Calibri" w:eastAsia="Times New Roman" w:hAnsi="Calibri" w:cs="Calibri"/>
-        </w:rPr>
-        <w:t>Indistinguishable and context-free link “Click here”</w:t>
-      </w:r>
-    </w:p>
-    <w:p>
-      <w:pPr>
-        <w:spacing w:after="0" w:line="240" w:lineRule="auto"/>
-        <w:ind w:left="720"/>
-        <w:textAlignment w:val="center"/>
-      </w:pPr>
-    </w:p>
-    <w:p>
-      <w:pPr>
-        <w:rPr>
-          <w:sz w:val="32"/>
-          <w:szCs w:val="32"/>
-        </w:rPr>
-      </w:pPr>
-      <w:r>
-        <w:rPr>
-          <w:sz w:val="32"/>
-          <w:szCs w:val="32"/>
-        </w:rPr>
-        <w:t>Hints Page</w:t>
-      </w:r>
-    </w:p>
-    <w:p>
-      <w:pPr>
-        <w:pStyle w:val="ListParagraph"/>
-        <w:numPr>
-          <w:ilvl w:val="0"/>
-          <w:numId w:val="1"/>
-        </w:numPr>
-        <w:spacing w:after="0" w:line="240" w:lineRule="auto"/>
-        <w:textAlignment w:val="center"/>
-      </w:pPr>
-      <w:r>
-        <w:t>Doc lang is Spanish</w:t>
-      </w:r>
-    </w:p>
-    <w:p>
-      <w:pPr>
-        <w:pStyle w:val="ListParagraph"/>
-        <w:numPr>
-          <w:ilvl w:val="0"/>
-          <w:numId w:val="1"/>
-        </w:numPr>
-        <w:spacing w:after="0" w:line="240" w:lineRule="auto"/>
-        <w:textAlignment w:val="center"/>
-      </w:pPr>
-      <w:r>
-        <w:rPr>
-          <w:rFonts w:ascii="Calibri" w:eastAsia="Times New Roman" w:hAnsi="Calibri" w:cs="Calibri"/>
-        </w:rPr>
-        <w:t>Indistinguishable and context-free link “</w:t>
-      </w:r>
-      <w:r>
-        <w:rPr>
-          <w:rFonts w:ascii="Calibri" w:eastAsia="Times New Roman" w:hAnsi="Calibri" w:cs="Calibri"/>
-        </w:rPr>
-        <w:t>tools</w:t>
-      </w:r>
-      <w:r>
-        <w:rPr>
-          <w:rFonts w:ascii="Calibri" w:eastAsia="Times New Roman" w:hAnsi="Calibri" w:cs="Calibri"/>
-        </w:rPr>
-        <w:t>”</w:t>
-      </w:r>
-    </w:p>
-    <w:p>
-      <w:pPr>
-        <w:pStyle w:val="ListParagraph"/>
-        <w:numPr>
-          <w:ilvl w:val="0"/>
-          <w:numId w:val="1"/>
-        </w:numPr>
-      </w:pPr>
-      <w:r>
-        <w:t>Image with bad alt text “</w:t>
-      </w:r>
-      <w:r>
-        <w:t>34543.png</w:t>
-      </w:r>
-      <w:r>
-        <w:t>”</w:t>
-      </w:r>
-    </w:p>
-    <w:p>
-      <w:pPr>
-        <w:pStyle w:val="ListParagraph"/>
-        <w:numPr>
-          <w:ilvl w:val="0"/>
-          <w:numId w:val="1"/>
-        </w:numPr>
-      </w:pPr>
-      <w:r>
-        <w:t>Images in places of bullet points</w:t>
-      </w:r>
-    </w:p>
-    <w:p/>
-    <w:p>
-      <w:pPr>
-        <w:rPr>
-          <w:sz w:val="32"/>
-          <w:szCs w:val="32"/>
-        </w:rPr>
-      </w:pPr>
-      <w:r>
-        <w:rPr>
-          <w:sz w:val="32"/>
-          <w:szCs w:val="32"/>
-        </w:rPr>
-        <w:t>Form Page</w:t>
-      </w:r>
-    </w:p>
-    <w:p>
-      <w:pPr>
-        <w:numPr>
-          <w:ilvl w:val="0"/>
-          <w:numId w:val="1"/>
-        </w:numPr>
-        <w:spacing w:after="0" w:line="240" w:lineRule="auto"/>
-        <w:textAlignment w:val="center"/>
-        <w:rPr>
-          <w:rFonts w:ascii="Calibri" w:eastAsia="Times New Roman" w:hAnsi="Calibri" w:cs="Calibri"/>
-        </w:rPr>
-      </w:pPr>
-      <w:r>
-        <w:rPr>
-          <w:rFonts w:ascii="Calibri" w:eastAsia="Times New Roman" w:hAnsi="Calibri" w:cs="Calibri"/>
-        </w:rPr>
-        <w:t>Doc lang is hindi</w:t>
-      </w:r>
-    </w:p>
-    <w:p>
-      <w:pPr>
-        <w:numPr>
-          <w:ilvl w:val="0"/>
-          <w:numId w:val="1"/>
-        </w:numPr>
-        <w:spacing w:after="0" w:line="240" w:lineRule="auto"/>
-        <w:textAlignment w:val="center"/>
-        <w:rPr>
-          <w:rFonts w:ascii="Calibri" w:eastAsia="Times New Roman" w:hAnsi="Calibri" w:cs="Calibri"/>
-        </w:rPr>
-      </w:pPr>
-      <w:r>
-        <w:rPr>
-          <w:rFonts w:ascii="Calibri" w:eastAsia="Times New Roman" w:hAnsi="Calibri" w:cs="Calibri"/>
-        </w:rPr>
-        <w:t>Accessible name does not match the displayed text/la</w:t>
-      </w:r>
-      <w:r>
-        <w:rPr>
-          <w:rFonts w:ascii="Calibri" w:eastAsia="Times New Roman" w:hAnsi="Calibri" w:cs="Calibri"/>
-        </w:rPr>
-        <w:t>bel for an interactive element.</w:t>
-      </w:r>
-    </w:p>
-    <w:p>
-      <w:pPr>
-        <w:numPr>
-          <w:ilvl w:val="1"/>
-          <w:numId w:val="1"/>
-        </w:numPr>
-        <w:spacing w:after="0" w:line="240" w:lineRule="auto"/>
-        <w:textAlignment w:val="center"/>
-        <w:rPr>
-          <w:rFonts w:ascii="Calibri" w:eastAsia="Times New Roman" w:hAnsi="Calibri" w:cs="Calibri"/>
-        </w:rPr>
-      </w:pPr>
-      <w:r>
-        <w:rPr>
-          <w:rFonts w:ascii="Calibri" w:eastAsia="Times New Roman" w:hAnsi="Calibri" w:cs="Calibri"/>
-        </w:rPr>
-        <w:lastRenderedPageBreak/>
-        <w:t xml:space="preserve">&lt;button aria-label="Click to </w:t>
-      </w:r>
-      <w:r>
-        <w:rPr>
-          <w:rFonts w:ascii="Calibri" w:eastAsia="Times New Roman" w:hAnsi="Calibri" w:cs="Calibri"/>
-        </w:rPr>
-        <w:t>Progress</w:t>
-      </w:r>
-      <w:r>
-        <w:rPr>
-          <w:rFonts w:ascii="Calibri" w:eastAsia="Times New Roman" w:hAnsi="Calibri" w:cs="Calibri"/>
-        </w:rPr>
-        <w:t>"&gt;</w:t>
-      </w:r>
-      <w:r>
-        <w:rPr>
-          <w:rFonts w:ascii="Calibri" w:eastAsia="Times New Roman" w:hAnsi="Calibri" w:cs="Calibri"/>
-        </w:rPr>
-        <w:t>Press for sparkles</w:t>
-      </w:r>
-      <w:r>
-        <w:rPr>
-          <w:rFonts w:ascii="Calibri" w:eastAsia="Times New Roman" w:hAnsi="Calibri" w:cs="Calibri"/>
-        </w:rPr>
-        <w:t>&lt;/button&gt;</w:t>
-      </w:r>
-    </w:p>
-    <w:p>
-      <w:pPr>
-        <w:numPr>
-          <w:ilvl w:val="0"/>
-          <w:numId w:val="1"/>
-        </w:numPr>
-        <w:spacing w:after="0" w:line="240" w:lineRule="auto"/>
-        <w:textAlignment w:val="center"/>
-        <w:rPr>
-          <w:rFonts w:ascii="Calibri" w:eastAsia="Times New Roman" w:hAnsi="Calibri" w:cs="Calibri"/>
-        </w:rPr>
-      </w:pPr>
-      <w:r>
-        <w:rPr>
-          <w:rFonts w:ascii="Calibri" w:eastAsia="Times New Roman" w:hAnsi="Calibri" w:cs="Calibri"/>
-        </w:rPr>
-        <w:t>Bad HTML form</w:t>
-      </w:r>
-    </w:p>
-    <w:p>
-      <w:pPr>
-        <w:numPr>
-          <w:ilvl w:val="1"/>
-          <w:numId w:val="1"/>
-        </w:numPr>
-        <w:spacing w:after="0" w:line="240" w:lineRule="auto"/>
-        <w:textAlignment w:val="center"/>
-        <w:rPr>
-          <w:rFonts w:ascii="Calibri" w:eastAsia="Times New Roman" w:hAnsi="Calibri" w:cs="Calibri"/>
-        </w:rPr>
-      </w:pPr>
-      <w:r>
-        <w:rPr>
-          <w:rFonts w:ascii="Calibri" w:eastAsia="Times New Roman" w:hAnsi="Calibri" w:cs="Calibri"/>
-        </w:rPr>
-        <w:t>Radio buttons cannot be un-pressed</w:t>
-      </w:r>
-    </w:p>
-    <w:p>
-      <w:pPr>
-        <w:numPr>
-          <w:ilvl w:val="1"/>
-          <w:numId w:val="1"/>
-        </w:numPr>
-        <w:spacing w:after="0" w:line="240" w:lineRule="auto"/>
-        <w:textAlignment w:val="center"/>
-        <w:rPr>
-          <w:rFonts w:ascii="Calibri" w:eastAsia="Times New Roman" w:hAnsi="Calibri" w:cs="Calibri"/>
-        </w:rPr>
-      </w:pPr>
-      <w:r>
-        <w:rPr>
-          <w:rFonts w:ascii="Calibri" w:eastAsia="Times New Roman" w:hAnsi="Calibri" w:cs="Calibri"/>
-        </w:rPr>
-        <w:t>Both radio buttons can be pressed at the same time</w:t>
-      </w:r>
-    </w:p>
-    <w:p>
-      <w:pPr>
-        <w:pStyle w:val="ListParagraph"/>
-        <w:numPr>
-          <w:ilvl w:val="1"/>
-          <w:numId w:val="1"/>
-        </w:numPr>
-      </w:pPr>
-      <w:r>
-        <w:t>Radio buttons have</w:t>
-      </w:r>
-      <w:r>
-        <w:t xml:space="preserve"> no label</w:t>
-      </w:r>
-    </w:p>
-    <w:p>
-      <w:pPr>
-        <w:pStyle w:val="ListParagraph"/>
-        <w:numPr>
-          <w:ilvl w:val="1"/>
-          <w:numId w:val="1"/>
-        </w:numPr>
-      </w:pPr>
-      <w:r>
-        <w:t>Radio buttons not in a fieldset</w:t>
+      <w:r>
+        <w:t xml:space="preserve"> inputs</w:t>
       </w:r>
     </w:p>
     <w:p>

</xml_diff>

<commit_message>
Removed redundant paragraph tags in footer
</commit_message>
<xml_diff>
--- a/Accessibility Capture the Flag Error Key.docx
+++ b/Accessibility Capture the Flag Error Key.docx
@@ -808,11 +808,23 @@
       <w:r>
         <w:t xml:space="preserve"> and inappropriate values for</w:t>
       </w:r>
+      <w:r>
+        <w:t xml:space="preserve"> inputs</w:t>
+      </w:r>
+    </w:p>
+    <w:p>
+      <w:pPr>
+        <w:pStyle w:val="ListParagraph"/>
+        <w:numPr>
+          <w:ilvl w:val="1"/>
+          <w:numId w:val="1"/>
+        </w:numPr>
+      </w:pPr>
+      <w:r>
+        <w:t>Form inputs don’t have aria-labels</w:t>
+      </w:r>
       <w:bookmarkStart w:id="0" w:name="_GoBack"/>
       <w:bookmarkEnd w:id="0"/>
-      <w:r>
-        <w:t xml:space="preserve"> inputs</w:t>
-      </w:r>
     </w:p>
     <w:p>
       <w:pPr>

</xml_diff>

<commit_message>
Mobile Scaling and Target Sizes
</commit_message>
<xml_diff>
--- a/Accessibility Capture the Flag Error Key.docx
+++ b/Accessibility Capture the Flag Error Key.docx
@@ -6,6 +6,8 @@
       <w:pPr>
         <w:pStyle w:val="Title"/>
       </w:pPr>
+      <w:bookmarkStart w:id="0" w:name="_GoBack"/>
+      <w:bookmarkEnd w:id="0"/>
       <w:r>
         <w:t>Accessibility Capture the Flag Error Key</w:t>
       </w:r>
@@ -196,11 +198,19 @@
           <w:rFonts w:ascii="Calibri" w:eastAsia="Times New Roman" w:hAnsi="Calibri" w:cs="Calibri"/>
         </w:rPr>
       </w:pPr>
-      <w:r>
-        <w:rPr>
-          <w:rFonts w:ascii="Calibri" w:eastAsia="Times New Roman" w:hAnsi="Calibri" w:cs="Calibri"/>
-        </w:rPr>
-        <w:t>Navbar in a different place on every page</w:t>
+      <w:proofErr w:type="spellStart"/>
+      <w:r>
+        <w:rPr>
+          <w:rFonts w:ascii="Calibri" w:eastAsia="Times New Roman" w:hAnsi="Calibri" w:cs="Calibri"/>
+        </w:rPr>
+        <w:t>Navbar</w:t>
+      </w:r>
+      <w:proofErr w:type="spellEnd"/>
+      <w:r>
+        <w:rPr>
+          <w:rFonts w:ascii="Calibri" w:eastAsia="Times New Roman" w:hAnsi="Calibri" w:cs="Calibri"/>
+        </w:rPr>
+        <w:t xml:space="preserve"> in a different place on every page</w:t>
       </w:r>
     </w:p>
     <w:p>
@@ -276,7 +286,21 @@
         <w:rPr>
           <w:rFonts w:ascii="Calibri" w:eastAsia="Times New Roman" w:hAnsi="Calibri" w:cs="Calibri"/>
         </w:rPr>
-        <w:t>Answer key link in navbar leads nowhere</w:t>
+        <w:t xml:space="preserve">Answer key link in </w:t>
+      </w:r>
+      <w:proofErr w:type="spellStart"/>
+      <w:r>
+        <w:rPr>
+          <w:rFonts w:ascii="Calibri" w:eastAsia="Times New Roman" w:hAnsi="Calibri" w:cs="Calibri"/>
+        </w:rPr>
+        <w:t>navbar</w:t>
+      </w:r>
+      <w:proofErr w:type="spellEnd"/>
+      <w:r>
+        <w:rPr>
+          <w:rFonts w:ascii="Calibri" w:eastAsia="Times New Roman" w:hAnsi="Calibri" w:cs="Calibri"/>
+        </w:rPr>
+        <w:t xml:space="preserve"> leads nowhere</w:t>
       </w:r>
     </w:p>
     <w:p>
@@ -386,14 +410,58 @@
           <w:rFonts w:ascii="Calibri" w:eastAsia="Times New Roman" w:hAnsi="Calibri" w:cs="Calibri"/>
         </w:rPr>
       </w:pPr>
-      <w:r>
-        <w:rPr>
-          <w:rFonts w:ascii="Calibri" w:eastAsia="Times New Roman" w:hAnsi="Calibri" w:cs="Calibri"/>
-        </w:rPr>
-        <w:t>Div tags without roles</w:t>
-      </w:r>
-      <w:bookmarkStart w:id="0" w:name="_GoBack"/>
-      <w:bookmarkEnd w:id="0"/>
+      <w:proofErr w:type="spellStart"/>
+      <w:r>
+        <w:rPr>
+          <w:rFonts w:ascii="Calibri" w:eastAsia="Times New Roman" w:hAnsi="Calibri" w:cs="Calibri"/>
+        </w:rPr>
+        <w:t>Div</w:t>
+      </w:r>
+      <w:proofErr w:type="spellEnd"/>
+      <w:r>
+        <w:rPr>
+          <w:rFonts w:ascii="Calibri" w:eastAsia="Times New Roman" w:hAnsi="Calibri" w:cs="Calibri"/>
+        </w:rPr>
+        <w:t xml:space="preserve"> tags without roles</w:t>
+      </w:r>
+    </w:p>
+    <w:p>
+      <w:pPr>
+        <w:numPr>
+          <w:ilvl w:val="0"/>
+          <w:numId w:val="1"/>
+        </w:numPr>
+        <w:spacing w:after="0" w:line="240" w:lineRule="auto"/>
+        <w:textAlignment w:val="center"/>
+        <w:rPr>
+          <w:rFonts w:ascii="Calibri" w:eastAsia="Times New Roman" w:hAnsi="Calibri" w:cs="Calibri"/>
+        </w:rPr>
+      </w:pPr>
+      <w:r>
+        <w:rPr>
+          <w:rFonts w:ascii="Calibri" w:eastAsia="Times New Roman" w:hAnsi="Calibri" w:cs="Calibri"/>
+        </w:rPr>
+        <w:t>No skip to main link</w:t>
+      </w:r>
+    </w:p>
+    <w:p>
+      <w:pPr>
+        <w:numPr>
+          <w:ilvl w:val="0"/>
+          <w:numId w:val="1"/>
+        </w:numPr>
+        <w:spacing w:after="0" w:line="240" w:lineRule="auto"/>
+        <w:textAlignment w:val="center"/>
+        <w:rPr>
+          <w:rFonts w:ascii="Calibri" w:eastAsia="Times New Roman" w:hAnsi="Calibri" w:cs="Calibri"/>
+        </w:rPr>
+      </w:pPr>
+      <w:r>
+        <w:rPr>
+          <w:rFonts w:ascii="Calibri" w:eastAsia="Times New Roman" w:hAnsi="Calibri" w:cs="Calibri"/>
+        </w:rPr>
+        <w:t>No Landmarks</w:t>
+      </w:r>
     </w:p>
     <w:p>
       <w:pPr>
@@ -499,40 +567,84 @@
         <w:rPr>
           <w:rFonts w:ascii="Calibri" w:eastAsia="Times New Roman" w:hAnsi="Calibri" w:cs="Calibri"/>
         </w:rPr>
-        <w:t>ecoration img have alt text</w:t>
-      </w:r>
-    </w:p>
-    <w:p>
-      <w:pPr>
-        <w:numPr>
-          <w:ilvl w:val="0"/>
-          <w:numId w:val="1"/>
-        </w:numPr>
-        <w:spacing w:after="0" w:line="240" w:lineRule="auto"/>
-        <w:textAlignment w:val="center"/>
-      </w:pPr>
-      <w:r>
-        <w:rPr>
-          <w:rFonts w:ascii="Calibri" w:eastAsia="Times New Roman" w:hAnsi="Calibri" w:cs="Calibri"/>
-        </w:rPr>
-        <w:t>Img with alt text that describes something unrelated</w:t>
-      </w:r>
-    </w:p>
-    <w:p>
-      <w:pPr>
-        <w:numPr>
-          <w:ilvl w:val="0"/>
-          <w:numId w:val="1"/>
-        </w:numPr>
-        <w:spacing w:after="0" w:line="240" w:lineRule="auto"/>
-        <w:textAlignment w:val="center"/>
-      </w:pPr>
-      <w:r>
-        <w:rPr>
-          <w:rFonts w:ascii="Calibri" w:eastAsia="Times New Roman" w:hAnsi="Calibri" w:cs="Calibri"/>
-        </w:rPr>
-        <w:t>Doc lang is french</w:t>
-      </w:r>
+        <w:t xml:space="preserve">ecoration </w:t>
+      </w:r>
+      <w:proofErr w:type="spellStart"/>
+      <w:r>
+        <w:rPr>
+          <w:rFonts w:ascii="Calibri" w:eastAsia="Times New Roman" w:hAnsi="Calibri" w:cs="Calibri"/>
+        </w:rPr>
+        <w:t>img</w:t>
+      </w:r>
+      <w:proofErr w:type="spellEnd"/>
+      <w:r>
+        <w:rPr>
+          <w:rFonts w:ascii="Calibri" w:eastAsia="Times New Roman" w:hAnsi="Calibri" w:cs="Calibri"/>
+        </w:rPr>
+        <w:t xml:space="preserve"> have alt text</w:t>
+      </w:r>
+    </w:p>
+    <w:p>
+      <w:pPr>
+        <w:numPr>
+          <w:ilvl w:val="0"/>
+          <w:numId w:val="1"/>
+        </w:numPr>
+        <w:spacing w:after="0" w:line="240" w:lineRule="auto"/>
+        <w:textAlignment w:val="center"/>
+      </w:pPr>
+      <w:proofErr w:type="spellStart"/>
+      <w:r>
+        <w:rPr>
+          <w:rFonts w:ascii="Calibri" w:eastAsia="Times New Roman" w:hAnsi="Calibri" w:cs="Calibri"/>
+        </w:rPr>
+        <w:t>Img</w:t>
+      </w:r>
+      <w:proofErr w:type="spellEnd"/>
+      <w:r>
+        <w:rPr>
+          <w:rFonts w:ascii="Calibri" w:eastAsia="Times New Roman" w:hAnsi="Calibri" w:cs="Calibri"/>
+        </w:rPr>
+        <w:t xml:space="preserve"> with alt text that describes something unrelated</w:t>
+      </w:r>
+    </w:p>
+    <w:p>
+      <w:pPr>
+        <w:numPr>
+          <w:ilvl w:val="0"/>
+          <w:numId w:val="1"/>
+        </w:numPr>
+        <w:spacing w:after="0" w:line="240" w:lineRule="auto"/>
+        <w:textAlignment w:val="center"/>
+      </w:pPr>
+      <w:r>
+        <w:rPr>
+          <w:rFonts w:ascii="Calibri" w:eastAsia="Times New Roman" w:hAnsi="Calibri" w:cs="Calibri"/>
+        </w:rPr>
+        <w:t xml:space="preserve">Doc </w:t>
+      </w:r>
+      <w:proofErr w:type="spellStart"/>
+      <w:r>
+        <w:rPr>
+          <w:rFonts w:ascii="Calibri" w:eastAsia="Times New Roman" w:hAnsi="Calibri" w:cs="Calibri"/>
+        </w:rPr>
+        <w:t>lang</w:t>
+      </w:r>
+      <w:proofErr w:type="spellEnd"/>
+      <w:r>
+        <w:rPr>
+          <w:rFonts w:ascii="Calibri" w:eastAsia="Times New Roman" w:hAnsi="Calibri" w:cs="Calibri"/>
+        </w:rPr>
+        <w:t xml:space="preserve"> is </w:t>
+      </w:r>
+      <w:proofErr w:type="spellStart"/>
+      <w:r>
+        <w:rPr>
+          <w:rFonts w:ascii="Calibri" w:eastAsia="Times New Roman" w:hAnsi="Calibri" w:cs="Calibri"/>
+        </w:rPr>
+        <w:t>french</w:t>
+      </w:r>
+      <w:proofErr w:type="spellEnd"/>
     </w:p>
     <w:p>
       <w:pPr>
@@ -599,7 +711,15 @@
         <w:textAlignment w:val="center"/>
       </w:pPr>
       <w:r>
-        <w:t>Doc lang is Spanish</w:t>
+        <w:t xml:space="preserve">Doc </w:t>
+      </w:r>
+      <w:proofErr w:type="spellStart"/>
+      <w:r>
+        <w:t>lang</w:t>
+      </w:r>
+      <w:proofErr w:type="spellEnd"/>
+      <w:r>
+        <w:t xml:space="preserve"> is Spanish</w:t>
       </w:r>
     </w:p>
     <w:p>
@@ -662,6 +782,7 @@
           <w:sz w:val="32"/>
           <w:szCs w:val="32"/>
         </w:rPr>
+        <w:lastRenderedPageBreak/>
         <w:t>Form Page</w:t>
       </w:r>
     </w:p>
@@ -681,9 +802,30 @@
         <w:rPr>
           <w:rFonts w:ascii="Calibri" w:eastAsia="Times New Roman" w:hAnsi="Calibri" w:cs="Calibri"/>
         </w:rPr>
-        <w:lastRenderedPageBreak/>
-        <w:t>Doc lang is hindi</w:t>
-      </w:r>
+        <w:t xml:space="preserve">Doc </w:t>
+      </w:r>
+      <w:proofErr w:type="spellStart"/>
+      <w:r>
+        <w:rPr>
+          <w:rFonts w:ascii="Calibri" w:eastAsia="Times New Roman" w:hAnsi="Calibri" w:cs="Calibri"/>
+        </w:rPr>
+        <w:t>lang</w:t>
+      </w:r>
+      <w:proofErr w:type="spellEnd"/>
+      <w:r>
+        <w:rPr>
+          <w:rFonts w:ascii="Calibri" w:eastAsia="Times New Roman" w:hAnsi="Calibri" w:cs="Calibri"/>
+        </w:rPr>
+        <w:t xml:space="preserve"> is </w:t>
+      </w:r>
+      <w:proofErr w:type="spellStart"/>
+      <w:r>
+        <w:rPr>
+          <w:rFonts w:ascii="Calibri" w:eastAsia="Times New Roman" w:hAnsi="Calibri" w:cs="Calibri"/>
+        </w:rPr>
+        <w:t>hindi</w:t>
+      </w:r>
+      <w:proofErr w:type="spellEnd"/>
     </w:p>
     <w:p>
       <w:pPr>
@@ -869,8 +1011,13 @@
         </w:numPr>
       </w:pPr>
       <w:r>
-        <w:t>Radio buttons not in a fieldset</w:t>
-      </w:r>
+        <w:t xml:space="preserve">Radio buttons not in a </w:t>
+      </w:r>
+      <w:proofErr w:type="spellStart"/>
+      <w:r>
+        <w:t>fieldset</w:t>
+      </w:r>
+      <w:proofErr w:type="spellEnd"/>
     </w:p>
     <w:p>
       <w:pPr>
@@ -900,6 +1047,38 @@
       </w:pPr>
       <w:r>
         <w:t>Form inputs don’t have aria-labels</w:t>
+      </w:r>
+    </w:p>
+    <w:p>
+      <w:pPr>
+        <w:pStyle w:val="ListParagraph"/>
+        <w:numPr>
+          <w:ilvl w:val="1"/>
+          <w:numId w:val="1"/>
+        </w:numPr>
+      </w:pPr>
+      <w:r>
+        <w:t xml:space="preserve">Enter button is 40 x 20 </w:t>
+      </w:r>
+      <w:proofErr w:type="spellStart"/>
+      <w:r>
+        <w:t>px</w:t>
+      </w:r>
+      <w:proofErr w:type="spellEnd"/>
+      <w:r>
+        <w:t>;</w:t>
+      </w:r>
+    </w:p>
+    <w:p>
+      <w:pPr>
+        <w:pStyle w:val="ListParagraph"/>
+        <w:numPr>
+          <w:ilvl w:val="1"/>
+          <w:numId w:val="1"/>
+        </w:numPr>
+      </w:pPr>
+      <w:r>
+        <w:t>Font size for enter button is too small</w:t>
       </w:r>
     </w:p>
     <w:p>
@@ -1130,8 +1309,13 @@
         </w:numPr>
       </w:pPr>
       <w:r>
-        <w:t>No navbar</w:t>
-      </w:r>
+        <w:t xml:space="preserve">No </w:t>
+      </w:r>
+      <w:proofErr w:type="spellStart"/>
+      <w:r>
+        <w:t>navbar</w:t>
+      </w:r>
+      <w:proofErr w:type="spellEnd"/>
     </w:p>
     <w:p>
       <w:pPr>
@@ -1226,7 +1410,15 @@
         </w:numPr>
       </w:pPr>
       <w:r>
-        <w:t>Random tabindex values</w:t>
+        <w:t xml:space="preserve">Random </w:t>
+      </w:r>
+      <w:proofErr w:type="spellStart"/>
+      <w:r>
+        <w:t>tabindex</w:t>
+      </w:r>
+      <w:proofErr w:type="spellEnd"/>
+      <w:r>
+        <w:t xml:space="preserve"> values</w:t>
       </w:r>
     </w:p>
     <w:p>
@@ -1266,18 +1458,27 @@
         </w:numPr>
       </w:pPr>
       <w:r>
-        <w:t>Random tabindex values</w:t>
-      </w:r>
-    </w:p>
-    <w:p>
-      <w:pPr>
-        <w:pStyle w:val="ListParagraph"/>
-        <w:numPr>
-          <w:ilvl w:val="0"/>
-          <w:numId w:val="1"/>
-        </w:numPr>
-      </w:pPr>
-      <w:r>
+        <w:t xml:space="preserve">Random </w:t>
+      </w:r>
+      <w:proofErr w:type="spellStart"/>
+      <w:r>
+        <w:t>tabindex</w:t>
+      </w:r>
+      <w:proofErr w:type="spellEnd"/>
+      <w:r>
+        <w:t xml:space="preserve"> values</w:t>
+      </w:r>
+    </w:p>
+    <w:p>
+      <w:pPr>
+        <w:pStyle w:val="ListParagraph"/>
+        <w:numPr>
+          <w:ilvl w:val="0"/>
+          <w:numId w:val="1"/>
+        </w:numPr>
+      </w:pPr>
+      <w:r>
+        <w:lastRenderedPageBreak/>
         <w:t>The whole page is flashing</w:t>
       </w:r>
     </w:p>
@@ -1314,7 +1515,15 @@
         </w:numPr>
       </w:pPr>
       <w:r>
-        <w:t xml:space="preserve">Doc lang is </w:t>
+        <w:t xml:space="preserve">Doc </w:t>
+      </w:r>
+      <w:proofErr w:type="spellStart"/>
+      <w:r>
+        <w:t>lang</w:t>
+      </w:r>
+      <w:proofErr w:type="spellEnd"/>
+      <w:r>
+        <w:t xml:space="preserve"> is </w:t>
       </w:r>
       <w:r>
         <w:t>Spanish</w:t>
@@ -1329,7 +1538,6 @@
         </w:numPr>
       </w:pPr>
       <w:r>
-        <w:lastRenderedPageBreak/>
         <w:t>Check box has no label</w:t>
       </w:r>
     </w:p>
@@ -1377,19 +1585,44 @@
         </w:numPr>
       </w:pPr>
       <w:r>
-        <w:t>Obtrusive javascript in body element</w:t>
-      </w:r>
-    </w:p>
-    <w:p>
-      <w:pPr>
-        <w:pStyle w:val="ListParagraph"/>
-        <w:numPr>
-          <w:ilvl w:val="0"/>
-          <w:numId w:val="1"/>
-        </w:numPr>
-      </w:pPr>
-      <w:r>
-        <w:t>Unformatted navbar</w:t>
+        <w:t xml:space="preserve">Obtrusive </w:t>
+      </w:r>
+      <w:proofErr w:type="spellStart"/>
+      <w:r>
+        <w:t>javascript</w:t>
+      </w:r>
+      <w:proofErr w:type="spellEnd"/>
+      <w:r>
+        <w:t xml:space="preserve"> in body element</w:t>
+      </w:r>
+    </w:p>
+    <w:p>
+      <w:pPr>
+        <w:pStyle w:val="ListParagraph"/>
+        <w:numPr>
+          <w:ilvl w:val="0"/>
+          <w:numId w:val="1"/>
+        </w:numPr>
+      </w:pPr>
+      <w:r>
+        <w:t xml:space="preserve">Unformatted </w:t>
+      </w:r>
+      <w:proofErr w:type="spellStart"/>
+      <w:r>
+        <w:t>navbar</w:t>
+      </w:r>
+      <w:proofErr w:type="spellEnd"/>
+    </w:p>
+    <w:p>
+      <w:pPr>
+        <w:pStyle w:val="ListParagraph"/>
+        <w:numPr>
+          <w:ilvl w:val="0"/>
+          <w:numId w:val="1"/>
+        </w:numPr>
+      </w:pPr>
+      <w:r>
+        <w:t>No footer</w:t>
       </w:r>
     </w:p>
     <w:p>
@@ -1536,7 +1769,15 @@
         </w:numPr>
       </w:pPr>
       <w:r>
-        <w:t>Audio autoplays</w:t>
+        <w:t xml:space="preserve">Audio </w:t>
+      </w:r>
+      <w:proofErr w:type="spellStart"/>
+      <w:r>
+        <w:t>autoplays</w:t>
+      </w:r>
+      <w:proofErr w:type="spellEnd"/>
+      <w:r>
+        <w:t xml:space="preserve"> and loops when the page loads</w:t>
       </w:r>
     </w:p>
     <w:p>
@@ -1549,6 +1790,30 @@
       </w:pPr>
       <w:r>
         <w:t>The element that is used to stop the audio is reliant on ability to see shapes</w:t>
+      </w:r>
+    </w:p>
+    <w:p>
+      <w:pPr>
+        <w:pStyle w:val="ListParagraph"/>
+        <w:numPr>
+          <w:ilvl w:val="0"/>
+          <w:numId w:val="1"/>
+        </w:numPr>
+      </w:pPr>
+      <w:r>
+        <w:t>Mobile scaling is prevented</w:t>
+      </w:r>
+    </w:p>
+    <w:p>
+      <w:pPr>
+        <w:pStyle w:val="ListParagraph"/>
+        <w:numPr>
+          <w:ilvl w:val="0"/>
+          <w:numId w:val="1"/>
+        </w:numPr>
+      </w:pPr>
+      <w:r>
+        <w:t>Images are not keyboard accessible</w:t>
       </w:r>
     </w:p>
     <w:sectPr>

</xml_diff>